<commit_message>
to be done tonight
</commit_message>
<xml_diff>
--- a/urban_boundaries_gb_ijgis_submission_r3/Paper_IJGIS_v2.docx
+++ b/urban_boundaries_gb_ijgis_submission_r3/Paper_IJGIS_v2.docx
@@ -1,6 +1,6 @@
 
 <file path=word/document.xml><?xml version="1.0" encoding="utf-8"?>
-<w:document xmlns:wpc="http://schemas.microsoft.com/office/word/2010/wordprocessingCanvas" xmlns:mo="http://schemas.microsoft.com/office/mac/office/2008/main" xmlns:mc="http://schemas.openxmlformats.org/markup-compatibility/2006" xmlns:mv="urn:schemas-microsoft-com:mac:vml" xmlns:o="urn:schemas-microsoft-com:office:office" xmlns:r="http://schemas.openxmlformats.org/officeDocument/2006/relationships" xmlns:m="http://schemas.openxmlformats.org/officeDocument/2006/math" xmlns:v="urn:schemas-microsoft-com:vml" xmlns:wp14="http://schemas.microsoft.com/office/word/2010/wordprocessingDrawing" xmlns:wp="http://schemas.openxmlformats.org/drawingml/2006/wordprocessingDrawing" xmlns:w10="urn:schemas-microsoft-com:office:word" xmlns:w="http://schemas.openxmlformats.org/wordprocessingml/2006/main" xmlns:w14="http://schemas.microsoft.com/office/word/2010/wordml" xmlns:w15="http://schemas.microsoft.com/office/word/2012/wordml" xmlns:wpg="http://schemas.microsoft.com/office/word/2010/wordprocessingGroup" xmlns:wpi="http://schemas.microsoft.com/office/word/2010/wordprocessingInk" xmlns:wne="http://schemas.microsoft.com/office/word/2006/wordml" xmlns:wps="http://schemas.microsoft.com/office/word/2010/wordprocessingShape" mc:Ignorable="w14 w15 wp14">
+<w:document xmlns:wpc="http://schemas.microsoft.com/office/word/2010/wordprocessingCanvas" xmlns:cx="http://schemas.microsoft.com/office/drawing/2014/chartex" xmlns:cx1="http://schemas.microsoft.com/office/drawing/2015/9/8/chartex" xmlns:cx2="http://schemas.microsoft.com/office/drawing/2015/10/21/chartex" xmlns:cx3="http://schemas.microsoft.com/office/drawing/2016/5/9/chartex" xmlns:cx4="http://schemas.microsoft.com/office/drawing/2016/5/10/chartex" xmlns:cx5="http://schemas.microsoft.com/office/drawing/2016/5/11/chartex" xmlns:mc="http://schemas.openxmlformats.org/markup-compatibility/2006" xmlns:o="urn:schemas-microsoft-com:office:office" xmlns:r="http://schemas.openxmlformats.org/officeDocument/2006/relationships" xmlns:m="http://schemas.openxmlformats.org/officeDocument/2006/math" xmlns:v="urn:schemas-microsoft-com:vml" xmlns:wp14="http://schemas.microsoft.com/office/word/2010/wordprocessingDrawing" xmlns:wp="http://schemas.openxmlformats.org/drawingml/2006/wordprocessingDrawing" xmlns:w10="urn:schemas-microsoft-com:office:word" xmlns:w="http://schemas.openxmlformats.org/wordprocessingml/2006/main" xmlns:w14="http://schemas.microsoft.com/office/word/2010/wordml" xmlns:w15="http://schemas.microsoft.com/office/word/2012/wordml" xmlns:w16se="http://schemas.microsoft.com/office/word/2015/wordml/symex" xmlns:wpg="http://schemas.microsoft.com/office/word/2010/wordprocessingGroup" xmlns:wpi="http://schemas.microsoft.com/office/word/2010/wordprocessingInk" xmlns:wne="http://schemas.microsoft.com/office/word/2006/wordml" xmlns:wps="http://schemas.microsoft.com/office/word/2010/wordprocessingShape" mc:Ignorable="w14 w15 w16se wp14">
   <w:body>
     <w:p>
       <w:pPr>
@@ -135,7 +135,20 @@
         <w:pStyle w:val="Abstract"/>
       </w:pPr>
       <w:r>
-        <w:t xml:space="preserve">Existing urban boundaries are usually defined by government agencies for political and administrative purposes. However, it is not clear whether the boundaries truly reflect human interactions with urban space in intra- and inter-regional activities. Defining urban boundaries which consider socio-economic relationships and citizen commute patterns is important for many aspects of urban planning. In this study, we presented a method to redraw urban boundaries based upon human interactions with physical space. Specifically, we depicted the urban boundaries of Great Britain using a mobility network of Twitter user spatial interactions that was inferred from over 69 million geo-located Tweets. We redrew the non-administrative anthropographic boundaries in a hierarchical fashion based on different physical movement ranges of users inferred from the collective mobility patterns of Twitter users in Great Britain. The results of strongly connected urban regions in the form of communities in the network space yield geographically cohesive, non-overlapping urban areas, which provide a clear delineation of the non-administrative anthropographic urban boundaries of Great Britain. The method was applied to both national (Great Britain) and municipal scales (the London metropolis). While our results corresponded well with the administrative boundaries, many unexpected and interesting boundaries were identified. More importantly, as the depicted urban boundaries exhibited a strong instance of spatial proximity, we further employed a gravity model to connect human mobility research to understand and justify the distance decay effects in shaping the delineated urban boundaries. This well-fitted gravity model explains how geographical distances found in the mobility patterns affect the interaction strength among different non-administrative </w:t>
+        <w:t xml:space="preserve">Existing urban boundaries are usually defined by government agencies for political and administrative purposes. However, it is not clear whether the boundaries truly reflect human interactions with urban space in intra- and inter-regional activities. Defining urban boundaries which consider socio-economic relationships and citizen commute patterns is important for many aspects of urban planning. In this study, we presented a method to redraw urban boundaries based upon human interactions with physical space. Specifically, we depicted the urban boundaries of Great Britain using a mobility network of Twitter user spatial interactions that was inferred from over 69 million geo-located </w:t>
+      </w:r>
+      <w:del w:id="0" w:author="Yin, Junjun" w:date="2016-11-01T17:26:00Z">
+        <w:r>
+          <w:delText>Tweets</w:delText>
+        </w:r>
+      </w:del>
+      <w:ins w:id="1" w:author="Yin, Junjun" w:date="2016-11-01T17:26:00Z">
+        <w:r>
+          <w:t>tweets</w:t>
+        </w:r>
+      </w:ins>
+      <w:r>
+        <w:t xml:space="preserve">. We redrew the non-administrative anthropographic boundaries in a hierarchical fashion based on different physical movement ranges of users inferred from the collective mobility patterns of Twitter users in Great Britain. The results of strongly connected urban regions in the form of communities in the network space yield geographically cohesive, non-overlapping urban areas, which provide a clear delineation of the non-administrative anthropographic urban boundaries of Great Britain. The method was applied to both national (Great Britain) and municipal scales (the London metropolis). While our results corresponded well with the administrative boundaries, many unexpected and interesting boundaries were identified. More importantly, as the depicted urban boundaries exhibited a strong instance of spatial proximity, we further employed a gravity model to connect human mobility research to understand and justify the distance decay effects in shaping the delineated urban boundaries. This well-fitted gravity model explains how geographical distances found in the mobility patterns affect the interaction strength among different non-administrative </w:t>
       </w:r>
       <w:r>
         <w:t>anthropographic urban areas, which provides new insights into the interactions between human activity and urban space.</w:t>
@@ -448,9 +461,25 @@
       </w:pPr>
       <w:r>
         <w:lastRenderedPageBreak/>
-        <w:t xml:space="preserve">A common finding from the mentioned studies is that the strongly connected urban regions in the form of communities in the network space yield geographically cohesive areas, in spite of different community detection methods and various forms of social and physical human interactions were used. A general consensus is that those geographically cohesive areas are instances of the </w:t>
-      </w:r>
-      <w:del w:id="0" w:author="Junjun Yin" w:date="2016-10-31T13:33:00Z">
+        <w:t xml:space="preserve">A common finding from the mentioned studies is that the strongly connected urban regions in the form of communities in the network space yield geographically cohesive areas, in spite of different community detection methods and various forms of social and </w:t>
+      </w:r>
+      <w:del w:id="2" w:author="Yin, Junjun" w:date="2016-11-01T16:50:00Z">
+        <w:r>
+          <w:delText xml:space="preserve">physical </w:delText>
+        </w:r>
+      </w:del>
+      <w:ins w:id="3" w:author="Yin, Junjun" w:date="2016-11-01T16:50:00Z">
+        <w:r>
+          <w:t>spatial</w:t>
+        </w:r>
+        <w:r>
+          <w:t xml:space="preserve"> </w:t>
+        </w:r>
+      </w:ins>
+      <w:r>
+        <w:t xml:space="preserve">human interactions were used. A general consensus is that those geographically cohesive areas are instances of the </w:t>
+      </w:r>
+      <w:del w:id="4" w:author="Junjun Yin" w:date="2016-10-31T13:33:00Z">
         <w:r>
           <w:delText xml:space="preserve">effects on </w:delText>
         </w:r>
@@ -458,7 +487,7 @@
       <w:r>
         <w:t>spatial proximity</w:t>
       </w:r>
-      <w:ins w:id="1" w:author="Junjun Yin" w:date="2016-10-31T13:33:00Z">
+      <w:ins w:id="5" w:author="Junjun Yin" w:date="2016-10-31T13:33:00Z">
         <w:r>
           <w:t xml:space="preserve"> effects</w:t>
         </w:r>
@@ -487,12 +516,12 @@
       <w:r>
         <w:t xml:space="preserve">. </w:t>
       </w:r>
-      <w:ins w:id="2" w:author="Junjun Yin" w:date="2016-10-31T13:38:00Z">
+      <w:ins w:id="6" w:author="Junjun Yin" w:date="2016-10-31T13:38:00Z">
         <w:r>
           <w:t>Spatial</w:t>
         </w:r>
       </w:ins>
-      <w:del w:id="3" w:author="Junjun Yin" w:date="2016-10-31T13:38:00Z">
+      <w:del w:id="7" w:author="Junjun Yin" w:date="2016-10-31T13:38:00Z">
         <w:r>
           <w:delText>In particular, spatial</w:delText>
         </w:r>
@@ -530,7 +559,15 @@
         <w:pStyle w:val="Newparagraph"/>
       </w:pPr>
       <w:r>
-        <w:t>In this study, we describe a novel approach to delineating non-administrative anthropographic urban boundaries from a mobility network of physical human spatial interactions. Specifically, the spatial interactions refer to the actual movements of Twitter users (i.e., the reallocation across the geographical space), which were extracted from more than 69 million Twitter messages from June 1</w:t>
+        <w:t xml:space="preserve">In this study, we describe a novel approach to delineating non-administrative anthropographic urban boundaries from a mobility network of </w:t>
+      </w:r>
+      <w:del w:id="8" w:author="Yin, Junjun" w:date="2016-11-01T16:53:00Z">
+        <w:r>
+          <w:delText xml:space="preserve">physical human </w:delText>
+        </w:r>
+      </w:del>
+      <w:r>
+        <w:t>spatial interactions. Specifically, the spatial interactions refer to the actual movements of Twitter users (i.e., the reallocation across the geographical space), which were extracted from more than 69 million Twitter messages from June 1</w:t>
       </w:r>
       <w:r>
         <w:rPr>
@@ -593,11 +630,11 @@
         <w:fldChar w:fldCharType="end"/>
       </w:r>
       <w:r>
-        <w:t xml:space="preserve">. </w:t>
+        <w:t xml:space="preserve">. We argue here </w:t>
       </w:r>
       <w:r>
         <w:lastRenderedPageBreak/>
-        <w:t>We argue here that by investigating Twitter user mobility patterns, we can provide a different view of non-administrative units based on physical commutes rather than social ties or phone call initiation. A unique advantage is that non-administrative anthropographic urban boundaries can be delineated in a hierarchical fashion based upon different ranges of physical movement, which are inferred from the collective mobility patterns of Twitter users in Great Britain.</w:t>
+        <w:t>that by investigating Twitter user mobility patterns, we can provide a different view of non-administrative units based on physical commutes rather than social ties or phone call initiation. A unique advantage is that non-administrative anthropographic urban boundaries can be delineated in a hierarchical fashion based upon different ranges of physical movement, which are inferred from the collective mobility patterns of Twitter users in Great Britain.</w:t>
       </w:r>
     </w:p>
     <w:p>
@@ -607,7 +644,7 @@
       <w:r>
         <w:t>We delineated the geography of urban boundaries in Great Britain by imposing a virtual fishnet over the islands of Great Britain. Twitter user movements were used to establish the connections between the fishnet</w:t>
       </w:r>
-      <w:del w:id="4" w:author="Junjun Yin" w:date="2016-10-31T14:01:00Z">
+      <w:del w:id="9" w:author="Junjun Yin" w:date="2016-10-31T14:01:00Z">
         <w:r>
           <w:delText>'s</w:delText>
         </w:r>
@@ -639,7 +676,7 @@
       <w:r>
         <w:t xml:space="preserve"> to partition the network and associate geographic regions. </w:t>
       </w:r>
-      <w:del w:id="5" w:author="Junjun Yin" w:date="2016-10-31T14:02:00Z">
+      <w:del w:id="10" w:author="Junjun Yin" w:date="2016-10-31T14:02:00Z">
         <w:r>
           <w:delText xml:space="preserve">The map equation algorithm was selected to avoid the inherent resolution problem </w:delText>
         </w:r>
@@ -700,17 +737,17 @@
       <w:pPr>
         <w:pStyle w:val="Paragraph"/>
       </w:pPr>
-      <w:del w:id="6" w:author="Junjun Yin" w:date="2016-10-31T13:31:00Z">
+      <w:del w:id="11" w:author="Junjun Yin" w:date="2016-10-31T13:31:00Z">
         <w:r>
           <w:delText xml:space="preserve">In real-world geography, </w:delText>
         </w:r>
       </w:del>
-      <w:ins w:id="7" w:author="Junjun Yin" w:date="2016-10-31T13:31:00Z">
+      <w:ins w:id="12" w:author="Junjun Yin" w:date="2016-10-31T13:31:00Z">
         <w:r>
           <w:t>U</w:t>
         </w:r>
       </w:ins>
-      <w:del w:id="8" w:author="Junjun Yin" w:date="2016-10-31T13:31:00Z">
+      <w:del w:id="13" w:author="Junjun Yin" w:date="2016-10-31T13:31:00Z">
         <w:r>
           <w:delText>u</w:delText>
         </w:r>
@@ -802,12 +839,12 @@
       <w:r>
         <w:t xml:space="preserve">rious human activities crossing </w:t>
       </w:r>
-      <w:del w:id="9" w:author="Junjun Yin" w:date="2016-10-31T13:31:00Z">
+      <w:del w:id="14" w:author="Junjun Yin" w:date="2016-10-31T13:31:00Z">
         <w:r>
           <w:delText>boarders</w:delText>
         </w:r>
       </w:del>
-      <w:ins w:id="10" w:author="Junjun Yin" w:date="2016-10-31T13:31:00Z">
+      <w:ins w:id="15" w:author="Junjun Yin" w:date="2016-10-31T13:31:00Z">
         <w:r>
           <w:t>borders</w:t>
         </w:r>
@@ -1004,7 +1041,15 @@
         <w:pStyle w:val="Newparagraph"/>
       </w:pPr>
       <w:r>
-        <w:t xml:space="preserve">On the other hand, network based approaches delineate urban boundaries based on the intensity of human interactions between different spatial units, where each spatial unit is treated as a node and the edge is modeled by human interactions between two nodes. Such human interactions can take physical or virtual forms, such as trade, commerce, social connections, and political activity across the borders. In terms of networks of virtual human spatial interactions, the connections between nodes are formed by virtual human relations, for example: social ties of Twitter users are used to identify cohesive regions for different countries across the world </w:t>
+        <w:t xml:space="preserve">On the other hand, network based approaches delineate urban boundaries based on the intensity of human interactions between different spatial units, where each spatial unit is </w:t>
+      </w:r>
+      <w:del w:id="16" w:author="Yin, Junjun" w:date="2016-11-01T17:16:00Z">
+        <w:r>
+          <w:delText xml:space="preserve">treated as </w:delText>
+        </w:r>
+      </w:del>
+      <w:r>
+        <w:t xml:space="preserve">a node and the edge is modeled by human interactions between two nodes. Such human interactions can take physical or virtual forms, such as trade, commerce, social connections, and political activity across the borders. In terms of networks of virtual human spatial interactions, the connections between nodes are formed by virtual human relations, for example: social ties of Twitter users are used to identify cohesive regions for different countries across the world </w:t>
       </w:r>
       <w:r>
         <w:fldChar w:fldCharType="begin"/>
@@ -1230,21 +1275,89 @@
       <w:pPr>
         <w:pStyle w:val="Newparagraph"/>
       </w:pPr>
-      <w:r>
-        <w:t>The clusters of urban regions in the form of communities in the network space yield g</w:t>
-      </w:r>
-      <w:r>
-        <w:t>e</w:t>
-      </w:r>
-      <w:r>
-        <w:t xml:space="preserve">ographically cohesive areas, in spite of different community detection methods and forms of human spatial interactions were used. Researchers argue that those </w:t>
+      <w:del w:id="17" w:author="Yin, Junjun" w:date="2016-11-01T17:00:00Z">
+        <w:r>
+          <w:delText>The clusters of urban regions in the form of communities in the network space yield g</w:delText>
+        </w:r>
+        <w:r>
+          <w:delText>e</w:delText>
+        </w:r>
+        <w:r>
+          <w:delText xml:space="preserve">ographically cohesive areas, in spite of different community detection methods and forms of human spatial interactions were used. </w:delText>
+        </w:r>
+      </w:del>
+      <w:r>
+        <w:t xml:space="preserve">Researchers argue that those </w:t>
+      </w:r>
+      <w:r>
+        <w:t>geographically co</w:t>
+      </w:r>
+      <w:r>
+        <w:t>hesive areas</w:t>
+      </w:r>
+      <w:ins w:id="18" w:author="Yin, Junjun" w:date="2016-11-01T17:01:00Z">
+        <w:r>
+          <w:t xml:space="preserve"> taking the </w:t>
+        </w:r>
+      </w:ins>
+      <w:ins w:id="19" w:author="Yin, Junjun" w:date="2016-11-01T16:57:00Z">
+        <w:r>
+          <w:t>form</w:t>
+        </w:r>
+        <w:r>
+          <w:t xml:space="preserve"> </w:t>
+        </w:r>
+      </w:ins>
+      <w:ins w:id="20" w:author="Yin, Junjun" w:date="2016-11-01T17:00:00Z">
+        <w:r>
+          <w:t xml:space="preserve">of </w:t>
+        </w:r>
+      </w:ins>
+      <w:ins w:id="21" w:author="Yin, Junjun" w:date="2016-11-01T16:57:00Z">
+        <w:r>
+          <w:t>communities in the network space</w:t>
+        </w:r>
+      </w:ins>
+      <w:ins w:id="22" w:author="Yin, Junjun" w:date="2016-11-01T16:59:00Z">
+        <w:r>
+          <w:t xml:space="preserve">, </w:t>
+        </w:r>
+      </w:ins>
+      <w:del w:id="23" w:author="Yin, Junjun" w:date="2016-11-01T16:59:00Z">
+        <w:r>
+          <w:delText xml:space="preserve"> </w:delText>
+        </w:r>
+      </w:del>
+      <w:r>
+        <w:t>are related to the distance decay effect</w:t>
+      </w:r>
+      <w:del w:id="24" w:author="Yin, Junjun" w:date="2016-11-01T17:02:00Z">
+        <w:r>
+          <w:delText>s</w:delText>
+        </w:r>
+      </w:del>
+      <w:r>
+        <w:t xml:space="preserve">, which implies that the interaction strength between two urban regions decreases as the </w:t>
       </w:r>
       <w:r>
         <w:lastRenderedPageBreak/>
-        <w:t>geographically co</w:t>
-      </w:r>
-      <w:r>
-        <w:t>hesive areas are related to the distance decay effects, which implies that the interaction strength between two urban regions decreases as the geographical distance between them increases. However, few research efforts are carried out to explore the linkages between the spatial proximity effects and the characteristics of the underlying spatial interactions, which is critical for explaining how the spatial interactions affect the shapes of connected geographical areas (i.e., urban boundaries). While geographical distance is not explicitly expressed constraint in the “virtual” human interactions, we argue that seeking answers from the mobility network of spatial interactions with the characteristics of underlying mobility patterns can help to explain how distance decay effects affect the interaction strength and the shape of depicted urban boundaries.</w:t>
+        <w:t xml:space="preserve">geographical distance between them increases. However, few research efforts </w:t>
+      </w:r>
+      <w:del w:id="25" w:author="Yin, Junjun" w:date="2016-11-01T17:22:00Z">
+        <w:r>
+          <w:delText xml:space="preserve">are carried out to </w:delText>
+        </w:r>
+      </w:del>
+      <w:r>
+        <w:t>explore</w:t>
+      </w:r>
+      <w:ins w:id="26" w:author="Yin, Junjun" w:date="2016-11-01T17:22:00Z">
+        <w:r>
+          <w:t>d</w:t>
+        </w:r>
+      </w:ins>
+      <w:r>
+        <w:t xml:space="preserve"> the linkages between the spatial proximity effects and the characteristics of the underlying spatial interactions, which is critical for explaining how the spatial interactions affect the shapes of connected geographical areas (i.e., urban boundaries). While geographical distance is not explicitly expressed constraint in the “virtual” human interactions, we argue that seeking answers from the mobility network of spatial interactions with the characteristics of underlying mobility patterns can help to explain how distance decay effects affect the interaction strength and the shape of depicted urban boundaries.</w:t>
       </w:r>
     </w:p>
     <w:p>
@@ -1386,17 +1499,17 @@
         <w:t>. Another popular mob</w:t>
       </w:r>
       <w:r>
-        <w:t xml:space="preserve">ility </w:t>
+        <w:t>ility data source found in aca</w:t>
+      </w:r>
+      <w:r>
+        <w:t>demic literature is the mobile phone call data in the form of Call Detail Records (CDR), where the locations of mobile users are estimated by cell</w:t>
+      </w:r>
+      <w:r>
+        <w:t xml:space="preserve"> </w:t>
       </w:r>
       <w:r>
         <w:lastRenderedPageBreak/>
-        <w:t>data source found in aca</w:t>
-      </w:r>
-      <w:r>
-        <w:t>demic literature is the mobile phone call data in the form of Call Detail Records (CDR), where the locations of mobile users are estimated by cell</w:t>
-      </w:r>
-      <w:r>
-        <w:t xml:space="preserve"> tower triangulation with accu</w:t>
+        <w:t>tower triangulation with accu</w:t>
       </w:r>
       <w:r>
         <w:t xml:space="preserve">racy in the order of kilometers </w:t>
@@ -1535,14 +1648,14 @@
         <w:t>In this study, geo-located Twitter data are chosen as the source for constructing large-scale mobility networks of human spatial interac</w:t>
       </w:r>
       <w:r>
-        <w:t xml:space="preserve">tions and studying detailed </w:t>
+        <w:t>tions and studying detailed mo</w:t>
+      </w:r>
+      <w:r>
+        <w:t xml:space="preserve">bility patterns. A geo-located tweet is a Twitter message with an additional geo- tag expressed as a pair of geographical coordinates that represent the location from which </w:t>
       </w:r>
       <w:r>
         <w:lastRenderedPageBreak/>
-        <w:t>mo</w:t>
-      </w:r>
-      <w:r>
-        <w:t>bility patterns. A geo-located tweet is a Twitter message with an additional geo- tag expressed as a pair of geographical coordinates that represent the location from which the tweet was sent. Twitter is one of the most popular platforms and is been actively used in many countries. It provides a publicly accessible streaming API (http://dev.twitter.com/streaming) for easy data access. The geo-located Twitter data present some unique advantages regarding the purpose of this study, for example, the high-resolution location information enables to identify multiple travel m</w:t>
+        <w:t>the tweet was sent. Twitter is one of the most popular platforms and is been actively used in many countries. It provides a publicly accessible streaming API (http://dev.twitter.com/streaming) for easy data access. The geo-located Twitter data present some unique advantages regarding the purpose of this study, for example, the high-resolution location information enables to identify multiple travel m</w:t>
       </w:r>
       <w:r>
         <w:t xml:space="preserve">odes in user mobility patterns </w:t>
@@ -1614,7 +1727,15 @@
         <w:pStyle w:val="Paragraph"/>
       </w:pPr>
       <w:r>
-        <w:t>For this study, the geo-located tweets were collected using the Twitter Streaming API by supplying a geographical bounding box to retrieve all the geo-located tweets within an area of interest. To ensure complete coverage of Great Britain, we set the bounding box to the British Isles using the lower left and upper right coordinates (49.49, -14.85), (61.18, 2.63) respectively. This does include the whole of Ireland part of France. We implemented a data crawler to continuously collect 7-</w:t>
+        <w:t xml:space="preserve">For this study, the geo-located tweets were collected using the Twitter Streaming API by supplying a geographical bounding box to retrieve all the geo-located tweets within an area of interest. To ensure complete coverage of Great Britain, we set the bounding box to the British Isles using the lower left and upper right coordinates (49.49, -14.85), (61.18, 2.63) respectively. </w:t>
+      </w:r>
+      <w:del w:id="27" w:author="Yin, Junjun" w:date="2016-11-01T17:04:00Z">
+        <w:r>
+          <w:delText xml:space="preserve">This does include the whole of Ireland part of France. </w:delText>
+        </w:r>
+      </w:del>
+      <w:r>
+        <w:t>We implemented a data crawler to continuously collect 7-</w:t>
       </w:r>
       <w:r>
         <w:t>months of data (June 1</w:t>
@@ -1659,14 +1780,21 @@
         <w:fldChar w:fldCharType="end"/>
       </w:r>
       <w:r>
-        <w:t xml:space="preserve">. It means we have managed to download all the geo-located tweets for the given bounding box. To showcase the overall spatial coverage of the collected geo-located tweets, the geo-locations of all the collected Tweets are shown in Fig. 1. The </w:t>
-      </w:r>
-      <w:r>
-        <w:lastRenderedPageBreak/>
-        <w:t>collected point visualization reveals the geography of cities. Notice the clusters with higher densities of tweets correspond to the locations of major cities.</w:t>
-      </w:r>
-      <w:bookmarkStart w:id="11" w:name="_GoBack"/>
-      <w:bookmarkEnd w:id="11"/>
+        <w:t xml:space="preserve">. It means we have managed to download all the geo-located tweets for the given bounding box. To showcase the overall spatial coverage of the collected geo-located tweets, the geo-locations of all the collected </w:t>
+      </w:r>
+      <w:ins w:id="28" w:author="Yin, Junjun" w:date="2016-11-01T17:05:00Z">
+        <w:r>
+          <w:t>t</w:t>
+        </w:r>
+      </w:ins>
+      <w:del w:id="29" w:author="Yin, Junjun" w:date="2016-11-01T17:05:00Z">
+        <w:r>
+          <w:delText>T</w:delText>
+        </w:r>
+      </w:del>
+      <w:r>
+        <w:t>weets are shown in Fig. 1. The collected point visualization reveals the geography of cities. Notice the clusters with higher densities of tweets correspond to the locations of major cities.</w:t>
+      </w:r>
     </w:p>
     <w:p>
       <w:pPr>
@@ -1682,6 +1810,7 @@
           <w:sz w:val="20"/>
           <w:szCs w:val="20"/>
         </w:rPr>
+        <w:lastRenderedPageBreak/>
         <w:t>Figure 1. The spatial coverage of collected geo-located Tweets in Great Britain (left) and London (right).</w:t>
       </w:r>
       <w:r>
@@ -1705,13 +1834,153 @@
         <w:t>The original location information embedded in the geo-tag is given in units of latitude and longitude. We examined the “geo” attribute in each raw tweet and kept the one with location information derived from GPS receiver (with high resolution) rather t</w:t>
       </w:r>
       <w:r>
-        <w:t xml:space="preserve">han from geocoding process </w:t>
+        <w:t>han from geocoding process</w:t>
+      </w:r>
+      <w:del w:id="30" w:author="Yin, Junjun" w:date="2016-11-01T17:27:00Z">
+        <w:r>
+          <w:delText xml:space="preserve"> </w:delText>
+        </w:r>
+        <w:r>
+          <w:fldChar w:fldCharType="begin"/>
+        </w:r>
+        <w:r>
+          <w:delInstrText xml:space="preserve"> ADDIN ZOTERO_ITEM CSL_CITATION {"citationID":"J5jkHGTD","properties":{"formattedCitation":"(Jurdak et al. 2015)","plainCitation":"(Jurdak et al. 2015)"},"citationItems":[{"id":246,"uris":["http://zotero.org/users/1928267/items/XMKF57DK"],"uri":["http://zotero.org/users/1928267/items/XMKF57DK"],"itemData":{"id":246,"type":"article-journal","title":"Understanding Human Mobility from Twitter","container-title":"PLoS ONE","page":"e0131469","volume":"10","issue":"7","source":"PLoS Journals","abstract":"Understanding human mobility is crucial for a broad range of applications from disease prediction to communication networks. Most efforts on studying human mobility have so far used private and low resolution data, such as call data records. Here, we propose Twitter as a proxy for human mobility, as it relies on publicly available data and provides high resolution positioning when users opt to geotag their tweets with their current location. We analyse a Twitter dataset with more than six million geotagged tweets posted in Australia, and we demonstrate that Twitter can be a reliable source for studying human mobility patterns. Our analysis shows that geotagged tweets can capture rich features of human mobility, such as the diversity of movement orbits among individuals and of movements within and between cities. We also find that short- and long-distance movers both spend most of their time in large metropolitan areas, in contrast with intermediate-distance movers’ movements, reflecting the impact of different modes of travel. Our study provides solid evidence that Twitter can indeed be a useful proxy for tracking and predicting human movement.","DOI":"10.1371/journal.pone.0131469","journalAbbreviation":"PLoS ONE","author":[{"family":"Jurdak","given":"Raja"},{"family":"Zhao","given":"Kun"},{"family":"Liu","given":"Jiajun"},{"family":"AbouJaoude","given":"Maurice"},{"family":"Cameron","given":"Mark"},{"family":"Newth","given":"David"}],"issued":{"date-parts":[["2015",7,8]]}}}],"schema":"https://github.com/citation-style-language/schema/raw/master/csl-citation.json"} </w:delInstrText>
+        </w:r>
+        <w:r>
+          <w:fldChar w:fldCharType="separate"/>
+        </w:r>
+        <w:r>
+          <w:rPr>
+            <w:noProof/>
+          </w:rPr>
+          <w:delText>(Jurdak et al. 2015)</w:delText>
+        </w:r>
+        <w:r>
+          <w:fldChar w:fldCharType="end"/>
+        </w:r>
+      </w:del>
+      <w:r>
+        <w:t xml:space="preserve">. We projected the points into the British National Grid (EPSG: 27700) coordinate system to reduce the complexity of the required distance calculations. </w:t>
+      </w:r>
+      <w:ins w:id="31" w:author="Yin, Junjun" w:date="2016-11-01T17:28:00Z">
+        <w:r>
+          <w:t>T</w:t>
+        </w:r>
+      </w:ins>
+      <w:del w:id="32" w:author="Yin, Junjun" w:date="2016-11-01T17:28:00Z">
+        <w:r>
+          <w:delText>We used t</w:delText>
+        </w:r>
+      </w:del>
+      <w:r>
+        <w:t>he geographical boundary of Great Britain</w:t>
+      </w:r>
+      <w:ins w:id="33" w:author="Yin, Junjun" w:date="2016-11-01T17:28:00Z">
+        <w:r>
+          <w:t xml:space="preserve"> </w:t>
+        </w:r>
+      </w:ins>
+      <w:del w:id="34" w:author="Yin, Junjun" w:date="2016-11-01T17:28:00Z">
+        <w:r>
+          <w:delText xml:space="preserve">, which </w:delText>
+        </w:r>
+      </w:del>
+      <w:r>
+        <w:t xml:space="preserve">is derived from Office for </w:t>
+      </w:r>
+      <w:r>
+        <w:t xml:space="preserve">National Statistics (ONS) of UK </w:t>
+      </w:r>
+      <w:r>
+        <w:t>(http://www.ons.gov.</w:t>
+      </w:r>
+      <w:r>
+        <w:t>-</w:t>
+      </w:r>
+      <w:r>
+        <w:t>uk/ons)</w:t>
+      </w:r>
+      <w:del w:id="35" w:author="Yin, Junjun" w:date="2016-11-01T17:28:00Z">
+        <w:r>
+          <w:delText>,</w:delText>
+        </w:r>
+      </w:del>
+      <w:r>
+        <w:t xml:space="preserve"> to further restrict the remaining tweets to be “domestic”. Based on these restrictions, the filtered dataset contains 69,847,497 tweets made by 1,153,891 Twitter users. To </w:t>
+      </w:r>
+      <w:del w:id="36" w:author="Yin, Junjun" w:date="2016-11-01T17:29:00Z">
+        <w:r>
+          <w:delText>reduce the effects of</w:delText>
+        </w:r>
+      </w:del>
+      <w:ins w:id="37" w:author="Yin, Junjun" w:date="2016-11-01T17:29:00Z">
+        <w:r>
+          <w:t>remove</w:t>
+        </w:r>
+      </w:ins>
+      <w:r>
+        <w:t xml:space="preserve"> tweets from non-human users, the raw tweets were further filtered using the following steps. First we removed the duplicated messages</w:t>
+      </w:r>
+      <w:del w:id="38" w:author="Yin, Junjun" w:date="2016-11-01T17:29:00Z">
+        <w:r>
+          <w:delText xml:space="preserve"> from the dataset</w:delText>
+        </w:r>
+      </w:del>
+      <w:r>
+        <w:t>. We then removed non-human users based on unusual relocation</w:t>
+      </w:r>
+      <w:ins w:id="39" w:author="Yin, Junjun" w:date="2016-11-01T17:30:00Z">
+        <w:r>
+          <w:t xml:space="preserve"> by</w:t>
+        </w:r>
+      </w:ins>
+      <w:del w:id="40" w:author="Yin, Junjun" w:date="2016-11-01T17:30:00Z">
+        <w:r>
+          <w:delText xml:space="preserve"> speed </w:delText>
+        </w:r>
+        <w:r>
+          <w:fldChar w:fldCharType="begin"/>
+        </w:r>
+        <w:r>
+          <w:delInstrText xml:space="preserve"> ADDIN ZOTERO_ITEM CSL_CITATION {"citationID":"OKu5xB0v","properties":{"formattedCitation":"(Hawelka et al. 2014; Jurdak et al. 2015)","plainCitation":"(Hawelka et al. 2014; Jurdak et al. 2015)"},"citationItems":[{"id":160,"uris":["http://zotero.org/users/1928267/items/798IINJP"],"uri":["http://zotero.org/users/1928267/items/798IINJP"],"itemData":{"id":160,"type":"article-journal","title":"Geo-located Twitter as proxy for global mobility patterns","container-title":"Cartography and Geographic Information Science","page":"260–271","volume":"41","issue":"3","source":"Google Scholar","author":[{"family":"Hawelka","given":"Bartosz"},{"family":"Sitko","given":"Izabela"},{"family":"Beinat","given":"Euro"},{"family":"Sobolevsky","given":"Stanislav"},{"family":"Kazakopoulos","given":"Pavlos"},{"family":"Ratti","given":"Carlo"}],"issued":{"date-parts":[["2014"]]}}},{"id":246,"uris":["http://zotero.org/users/1928267/items/XMKF57DK"],"uri":["http://zotero.org/users/1928267/items/XMKF57DK"],"itemData":{"id":246,"type":"article-journal","title":"Understanding Human Mobility from Twitter","container-title":"PLoS ONE","page":"e0131469","volume":"10","issue":"7","source":"PLoS Journals","abstract":"Understanding human mobility is crucial for a broad range of applications from disease prediction to communication networks. Most efforts on studying human mobility have so far used private and low resolution data, such as call data records. Here, we propose Twitter as a proxy for human mobility, as it relies on publicly available data and provides high resolution positioning when users opt to geotag their tweets with their current location. We analyse a Twitter dataset with more than six million geotagged tweets posted in Australia, and we demonstrate that Twitter can be a reliable source for studying human mobility patterns. Our analysis shows that geotagged tweets can capture rich features of human mobility, such as the diversity of movement orbits among individuals and of movements within and between cities. We also find that short- and long-distance movers both spend most of their time in large metropolitan areas, in contrast with intermediate-distance movers’ movements, reflecting the impact of different modes of travel. Our study provides solid evidence that Twitter can indeed be a useful proxy for tracking and predicting human movement.","DOI":"10.1371/journal.pone.0131469","journalAbbreviation":"PLoS ONE","author":[{"family":"Jurdak","given":"Raja"},{"family":"Zhao","given":"Kun"},{"family":"Liu","given":"Jiajun"},{"family":"AbouJaoude","given":"Maurice"},{"family":"Cameron","given":"Mark"},{"family":"Newth","given":"David"}],"issued":{"date-parts":[["2015",7,8]]}}}],"schema":"https://github.com/citation-style-language/schema/raw/master/csl-citation.json"} </w:delInstrText>
+        </w:r>
+        <w:r>
+          <w:fldChar w:fldCharType="separate"/>
+        </w:r>
+        <w:r>
+          <w:rPr>
+            <w:noProof/>
+          </w:rPr>
+          <w:delText>(Hawelka et al. 2014; Jurdak et al. 2015)</w:delText>
+        </w:r>
+        <w:r>
+          <w:fldChar w:fldCharType="end"/>
+        </w:r>
+        <w:r>
+          <w:delText>. We then</w:delText>
+        </w:r>
+      </w:del>
+      <w:r>
+        <w:t xml:space="preserve"> examin</w:t>
+      </w:r>
+      <w:ins w:id="41" w:author="Yin, Junjun" w:date="2016-11-01T17:30:00Z">
+        <w:r>
+          <w:t>ing</w:t>
+        </w:r>
+      </w:ins>
+      <w:del w:id="42" w:author="Yin, Junjun" w:date="2016-11-01T17:30:00Z">
+        <w:r>
+          <w:delText>ed</w:delText>
+        </w:r>
+      </w:del>
+      <w:r>
+        <w:t xml:space="preserve"> all of the consecutive locations of each user and excluded those with relocating speeds in excess of the threshold of 240 m/s as used by </w:t>
       </w:r>
       <w:r>
         <w:fldChar w:fldCharType="begin"/>
       </w:r>
       <w:r>
-        <w:instrText xml:space="preserve"> ADDIN ZOTERO_ITEM CSL_CITATION {"citationID":"J5jkHGTD","properties":{"formattedCitation":"(Jurdak et al. 2015)","plainCitation":"(Jurdak et al. 2015)"},"citationItems":[{"id":246,"uris":["http://zotero.org/users/1928267/items/XMKF57DK"],"uri":["http://zotero.org/users/1928267/items/XMKF57DK"],"itemData":{"id":246,"type":"article-journal","title":"Understanding Human Mobility from Twitter","container-title":"PLoS ONE","page":"e0131469","volume":"10","issue":"7","source":"PLoS Journals","abstract":"Understanding human mobility is crucial for a broad range of applications from disease prediction to communication networks. Most efforts on studying human mobility have so far used private and low resolution data, such as call data records. Here, we propose Twitter as a proxy for human mobility, as it relies on publicly available data and provides high resolution positioning when users opt to geotag their tweets with their current location. We analyse a Twitter dataset with more than six million geotagged tweets posted in Australia, and we demonstrate that Twitter can be a reliable source for studying human mobility patterns. Our analysis shows that geotagged tweets can capture rich features of human mobility, such as the diversity of movement orbits among individuals and of movements within and between cities. We also find that short- and long-distance movers both spend most of their time in large metropolitan areas, in contrast with intermediate-distance movers’ movements, reflecting the impact of different modes of travel. Our study provides solid evidence that Twitter can indeed be a useful proxy for tracking and predicting human movement.","DOI":"10.1371/journal.pone.0131469","journalAbbreviation":"PLoS ONE","author":[{"family":"Jurdak","given":"Raja"},{"family":"Zhao","given":"Kun"},{"family":"Liu","given":"Jiajun"},{"family":"AbouJaoude","given":"Maurice"},{"family":"Cameron","given":"Mark"},{"family":"Newth","given":"David"}],"issued":{"date-parts":[["2015",7,8]]}}}],"schema":"https://github.com/citation-style-language/schema/raw/master/csl-citation.json"} </w:instrText>
+        <w:instrText xml:space="preserve"> ADDIN ZOTERO_ITEM CSL_CITATION {"citationID":"CforIJ00","properties":{"formattedCitation":"(Jurdak et al. 2015)","plainCitation":"(Jurdak et al. 2015)"},"citationItems":[{"id":246,"uris":["http://zotero.org/users/1928267/items/XMKF57DK"],"uri":["http://zotero.org/users/1928267/items/XMKF57DK"],"itemData":{"id":246,"type":"article-journal","title":"Understanding Human Mobility from Twitter","container-title":"PLoS ONE","page":"e0131469","volume":"10","issue":"7","source":"PLoS Journals","abstract":"Understanding human mobility is crucial for a broad range of applications from disease prediction to communication networks. Most efforts on studying human mobility have so far used private and low resolution data, such as call data records. Here, we propose Twitter as a proxy for human mobility, as it relies on publicly available data and provides high resolution positioning when users opt to geotag their tweets with their current location. We analyse a Twitter dataset with more than six million geotagged tweets posted in Australia, and we demonstrate that Twitter can be a reliable source for studying human mobility patterns. Our analysis shows that geotagged tweets can capture rich features of human mobility, such as the diversity of movement orbits among individuals and of movements within and between cities. We also find that short- and long-distance movers both spend most of their time in large metropolitan areas, in contrast with intermediate-distance movers’ movements, reflecting the impact of different modes of travel. Our study provides solid evidence that Twitter can indeed be a useful proxy for tracking and predicting human movement.","DOI":"10.1371/journal.pone.0131469","journalAbbreviation":"PLoS ONE","author":[{"family":"Jurdak","given":"Raja"},{"family":"Zhao","given":"Kun"},{"family":"Liu","given":"Jiajun"},{"family":"AbouJaoude","given":"Maurice"},{"family":"Cameron","given":"Mark"},{"family":"Newth","given":"David"}],"issued":{"date-parts":[["2015",7,8]]}}}],"schema":"https://github.com/citation-style-language/schema/raw/master/csl-citation.json"} </w:instrText>
       </w:r>
       <w:r>
         <w:fldChar w:fldCharType="separate"/>
@@ -1726,61 +1995,15 @@
         <w:fldChar w:fldCharType="end"/>
       </w:r>
       <w:r>
-        <w:t xml:space="preserve">. We projected the points into the British National Grid (EPSG: 27700) coordinate system to reduce the complexity of the required distance calculations. We used the geographical boundary of Great Britain, which is derived from Office for </w:t>
-      </w:r>
-      <w:r>
-        <w:t xml:space="preserve">National Statistics (ONS) of UK </w:t>
-      </w:r>
-      <w:r>
-        <w:t>(http://www.ons.gov.</w:t>
-      </w:r>
-      <w:r>
-        <w:t>-</w:t>
-      </w:r>
-      <w:r>
-        <w:t xml:space="preserve">uk/ons), to further restrict the remaining tweets to be “domestic”. Based on these restrictions, the filtered dataset contains 69,847,497 tweets made by 1,153,891 Twitter users. To reduce the effects of tweets from non-human users, the raw tweets were further filtered using the following steps. First we removed the duplicated messages from the dataset. We then removed non-human users based on unusual relocation speed </w:t>
-      </w:r>
-      <w:r>
-        <w:fldChar w:fldCharType="begin"/>
-      </w:r>
-      <w:r>
-        <w:instrText xml:space="preserve"> ADDIN ZOTERO_ITEM CSL_CITATION {"citationID":"OKu5xB0v","properties":{"formattedCitation":"(Hawelka et al. 2014; Jurdak et al. 2015)","plainCitation":"(Hawelka et al. 2014; Jurdak et al. 2015)"},"citationItems":[{"id":160,"uris":["http://zotero.org/users/1928267/items/798IINJP"],"uri":["http://zotero.org/users/1928267/items/798IINJP"],"itemData":{"id":160,"type":"article-journal","title":"Geo-located Twitter as proxy for global mobility patterns","container-title":"Cartography and Geographic Information Science","page":"260–271","volume":"41","issue":"3","source":"Google Scholar","author":[{"family":"Hawelka","given":"Bartosz"},{"family":"Sitko","given":"Izabela"},{"family":"Beinat","given":"Euro"},{"family":"Sobolevsky","given":"Stanislav"},{"family":"Kazakopoulos","given":"Pavlos"},{"family":"Ratti","given":"Carlo"}],"issued":{"date-parts":[["2014"]]}}},{"id":246,"uris":["http://zotero.org/users/1928267/items/XMKF57DK"],"uri":["http://zotero.org/users/1928267/items/XMKF57DK"],"itemData":{"id":246,"type":"article-journal","title":"Understanding Human Mobility from Twitter","container-title":"PLoS ONE","page":"e0131469","volume":"10","issue":"7","source":"PLoS Journals","abstract":"Understanding human mobility is crucial for a broad range of applications from disease prediction to communication networks. Most efforts on studying human mobility have so far used private and low resolution data, such as call data records. Here, we propose Twitter as a proxy for human mobility, as it relies on publicly available data and provides high resolution positioning when users opt to geotag their tweets with their current location. We analyse a Twitter dataset with more than six million geotagged tweets posted in Australia, and we demonstrate that Twitter can be a reliable source for studying human mobility patterns. Our analysis shows that geotagged tweets can capture rich features of human mobility, such as the diversity of movement orbits among individuals and of movements within and between cities. We also find that short- and long-distance movers both spend most of their time in large metropolitan areas, in contrast with intermediate-distance movers’ movements, reflecting the impact of different modes of travel. Our study provides solid evidence that Twitter can indeed be a useful proxy for tracking and predicting human movement.","DOI":"10.1371/journal.pone.0131469","journalAbbreviation":"PLoS ONE","author":[{"family":"Jurdak","given":"Raja"},{"family":"Zhao","given":"Kun"},{"family":"Liu","given":"Jiajun"},{"family":"AbouJaoude","given":"Maurice"},{"family":"Cameron","given":"Mark"},{"family":"Newth","given":"David"}],"issued":{"date-parts":[["2015",7,8]]}}}],"schema":"https://github.com/citation-style-language/schema/raw/master/csl-citation.json"} </w:instrText>
-      </w:r>
-      <w:r>
-        <w:fldChar w:fldCharType="separate"/>
-      </w:r>
-      <w:r>
-        <w:rPr>
-          <w:noProof/>
-        </w:rPr>
-        <w:t>(Hawelka et al. 2014; Jurdak et al. 2015)</w:t>
-      </w:r>
-      <w:r>
-        <w:fldChar w:fldCharType="end"/>
-      </w:r>
-      <w:r>
-        <w:t xml:space="preserve">. We then examined all of the consecutive locations of each user and excluded those with relocating speeds in excess of the threshold of 240 m/s as used by </w:t>
-      </w:r>
-      <w:r>
-        <w:fldChar w:fldCharType="begin"/>
-      </w:r>
-      <w:r>
-        <w:instrText xml:space="preserve"> ADDIN ZOTERO_ITEM CSL_CITATION {"citationID":"CforIJ00","properties":{"formattedCitation":"(Jurdak et al. 2015)","plainCitation":"(Jurdak et al. 2015)"},"citationItems":[{"id":246,"uris":["http://zotero.org/users/1928267/items/XMKF57DK"],"uri":["http://zotero.org/users/1928267/items/XMKF57DK"],"itemData":{"id":246,"type":"article-journal","title":"Understanding Human Mobility from Twitter","container-title":"PLoS ONE","page":"e0131469","volume":"10","issue":"7","source":"PLoS Journals","abstract":"Understanding human mobility is crucial for a broad range of applications from disease prediction to communication networks. Most efforts on studying human mobility have so far used private and low resolution data, such as call data records. Here, we propose Twitter as a proxy for human mobility, as it relies on publicly available data and provides high resolution positioning when users opt to geotag their tweets with their current location. We analyse a Twitter dataset with more than six million geotagged tweets posted in Australia, and we demonstrate that Twitter can be a reliable source for studying human mobility patterns. Our analysis shows that geotagged tweets can capture rich features of human mobility, such as the diversity of movement orbits among individuals and of movements within and between cities. We also find that short- and long-distance movers both spend most of their time in large metropolitan areas, in contrast with intermediate-distance movers’ movements, reflecting the impact of different modes of travel. Our study provides solid evidence that Twitter can indeed be a useful proxy for tracking and predicting human movement.","DOI":"10.1371/journal.pone.0131469","journalAbbreviation":"PLoS ONE","author":[{"family":"Jurdak","given":"Raja"},{"family":"Zhao","given":"Kun"},{"family":"Liu","given":"Jiajun"},{"family":"AbouJaoude","given":"Maurice"},{"family":"Cameron","given":"Mark"},{"family":"Newth","given":"David"}],"issued":{"date-parts":[["2015",7,8]]}}}],"schema":"https://github.com/citation-style-language/schema/raw/master/csl-citation.json"} </w:instrText>
-      </w:r>
-      <w:r>
-        <w:fldChar w:fldCharType="separate"/>
-      </w:r>
-      <w:r>
-        <w:rPr>
-          <w:noProof/>
-        </w:rPr>
-        <w:t>(Jurdak et al. 2015)</w:t>
-      </w:r>
-      <w:r>
-        <w:fldChar w:fldCharType="end"/>
-      </w:r>
-      <w:r>
-        <w:t>. Finally, to reflect the spatial interactions of residents rather than tourists, we further impose a condition that the time interval between a user’s first and last recorded tweets should be more than 30 days. In other words, a user that is identified to have stayed in the study region more than 30 days is considered as a resident. The filtered dataset for the following study contains 60,209,778 tweets made by 824,712 Twitter users.</w:t>
+        <w:t xml:space="preserve">. Finally, to reflect the spatial interactions of residents rather than tourists, we </w:t>
+      </w:r>
+      <w:del w:id="43" w:author="Yin, Junjun" w:date="2016-11-01T17:31:00Z">
+        <w:r>
+          <w:delText xml:space="preserve">further </w:delText>
+        </w:r>
+      </w:del>
+      <w:r>
+        <w:t>impose a condition that the time interval between a user’s first and last recorded tweets should be more than 30 days. In other words, a user that is identified to have stayed in the study region more than 30 days is considered as a resident. The filtered dataset for the following study contains 60,209,778 tweets made by 824,712 Twitter users.</w:t>
       </w:r>
     </w:p>
     <w:p>
@@ -1788,7 +2011,6 @@
         <w:pStyle w:val="Newparagraph"/>
       </w:pPr>
       <w:r>
-        <w:lastRenderedPageBreak/>
         <w:t>At this stage, each geo-located tweet is represented as a tuple</w:t>
       </w:r>
       <w:r>
@@ -1900,7 +2122,19 @@
         <w:t xml:space="preserve"> </w:t>
       </w:r>
       <w:r>
-        <w:t xml:space="preserve">is the actual content of the tweet. We then constructed a trajectory for each Twitter user by appending all the recorded </w:t>
+        <w:t xml:space="preserve">is the actual content of the tweet. We </w:t>
+      </w:r>
+      <w:del w:id="44" w:author="Yin, Junjun" w:date="2016-11-01T17:32:00Z">
+        <w:r>
+          <w:delText xml:space="preserve">then </w:delText>
+        </w:r>
+      </w:del>
+      <w:r>
+        <w:t xml:space="preserve">constructed a trajectory for each </w:t>
+      </w:r>
+      <w:r>
+        <w:lastRenderedPageBreak/>
+        <w:t xml:space="preserve">Twitter user by appending all the recorded </w:t>
       </w:r>
       <w:r>
         <w:t xml:space="preserve">locations (with the same </w:t>
@@ -1938,7 +2172,46 @@
         <w:t xml:space="preserve"> privacy, the ID</w:t>
       </w:r>
       <w:r>
-        <w:t xml:space="preserve"> field was replaced with a randomly generated unique number and the content of the message was removed. In addition, the actual location of each geo-located Tweet is only used for distance calculation and determining the corresponding geographic unit it falls in. Our simplified geo-located tweet dataset can be shared with other researchers upon request.</w:t>
+        <w:t xml:space="preserve"> field was replaced with a randomly generated unique number and the content of the message was removed. </w:t>
+      </w:r>
+      <w:del w:id="45" w:author="Yin, Junjun" w:date="2016-11-01T17:33:00Z">
+        <w:r>
+          <w:delText xml:space="preserve">In addition, </w:delText>
+        </w:r>
+      </w:del>
+      <w:ins w:id="46" w:author="Yin, Junjun" w:date="2016-11-01T17:33:00Z">
+        <w:r>
+          <w:t>T</w:t>
+        </w:r>
+      </w:ins>
+      <w:del w:id="47" w:author="Yin, Junjun" w:date="2016-11-01T17:33:00Z">
+        <w:r>
+          <w:delText>t</w:delText>
+        </w:r>
+      </w:del>
+      <w:r>
+        <w:t xml:space="preserve">he actual location of each geo-located </w:t>
+      </w:r>
+      <w:ins w:id="48" w:author="Yin, Junjun" w:date="2016-11-01T17:33:00Z">
+        <w:r>
+          <w:t>t</w:t>
+        </w:r>
+      </w:ins>
+      <w:del w:id="49" w:author="Yin, Junjun" w:date="2016-11-01T17:33:00Z">
+        <w:r>
+          <w:delText>T</w:delText>
+        </w:r>
+      </w:del>
+      <w:r>
+        <w:t xml:space="preserve">weet is only used for distance calculation and determining the </w:t>
+      </w:r>
+      <w:del w:id="50" w:author="Yin, Junjun" w:date="2016-11-01T17:33:00Z">
+        <w:r>
+          <w:delText xml:space="preserve">corresponding </w:delText>
+        </w:r>
+      </w:del>
+      <w:r>
+        <w:t>geographic unit it falls in. Our simplified geo-located tweet dataset can be shared with other researchers upon request.</w:t>
       </w:r>
     </w:p>
     <w:p>
@@ -1954,7 +2227,15 @@
         <w:pStyle w:val="Paragraph"/>
       </w:pPr>
       <w:r>
-        <w:t xml:space="preserve">A Twitter user’s movement is defined here as the individual’s geographic relocation or displacement </w:t>
+        <w:t xml:space="preserve">A Twitter user’s movement is defined </w:t>
+      </w:r>
+      <w:del w:id="51" w:author="Yin, Junjun" w:date="2016-11-01T17:38:00Z">
+        <w:r>
+          <w:delText xml:space="preserve">here </w:delText>
+        </w:r>
+      </w:del>
+      <w:r>
+        <w:t xml:space="preserve">as the individual’s geographic relocation or displacement </w:t>
       </w:r>
       <w:r>
         <w:fldChar w:fldCharType="begin"/>
@@ -1972,7 +2253,20 @@
         <w:fldChar w:fldCharType="end"/>
       </w:r>
       <w:r>
-        <w:t xml:space="preserve">. This is not equivalent to a “trip” taken by an individual, because, displacement includes situations when the time interval between two consecutive recorded locations is one month. To identify the clusters of urban regional connectedness, Twitter user movements are used to establish a connectivity network, where two urban regions connect when a Twitter user’s movement begins in one and ends in another. These connections can be represented by an origin-destination (OD) matrix based on the collective Twitter user displacements within the dataset. This OD matrix is essentially a mathematical representation of a weighted directed graph </w:t>
+        <w:t xml:space="preserve">. This is not equivalent to a “trip” taken by an individual, because, displacement includes situations </w:t>
+      </w:r>
+      <w:ins w:id="52" w:author="Yin, Junjun" w:date="2016-11-01T17:34:00Z">
+        <w:r>
+          <w:t>where</w:t>
+        </w:r>
+      </w:ins>
+      <w:del w:id="53" w:author="Yin, Junjun" w:date="2016-11-01T17:34:00Z">
+        <w:r>
+          <w:delText>when</w:delText>
+        </w:r>
+      </w:del>
+      <w:r>
+        <w:t xml:space="preserve"> the time interval between two consecutive recorded locations is one month. To identify the clusters of urban regional connectedness, Twitter user movements are used to establish a connectivity network, where two urban regions connect when a Twitter user’s movement begins in one and ends in another. These connections can be represented by an origin-destination (OD) matrix based on the collective Twitter user displacements within the dataset. This OD matrix is essentially a mathematical representation of a weighted directed graph </w:t>
       </w:r>
       <m:oMath>
         <m:r>
@@ -2027,11 +2321,81 @@
         </m:r>
       </m:oMath>
       <w:r>
-        <w:t xml:space="preserve">, where V is a set of spatial nodes corresponding to the underlying urban regions and Ew is a set of edges representing the connections between a pair of nodes and the corresponding weights are assigned by the accumulated volume of Twitter user </w:t>
-      </w:r>
-      <w:r>
-        <w:lastRenderedPageBreak/>
-        <w:t>movements.</w:t>
+        <w:t xml:space="preserve">, where </w:t>
+      </w:r>
+      <m:oMath>
+        <m:r>
+          <w:rPr>
+            <w:rFonts w:ascii="Cambria Math" w:hAnsi="Cambria Math"/>
+          </w:rPr>
+          <m:t xml:space="preserve">V </m:t>
+        </m:r>
+      </m:oMath>
+      <w:r>
+        <w:t>is a set of spatial nodes corresponding to the underlying urban regions</w:t>
+      </w:r>
+      <w:ins w:id="54" w:author="Yin, Junjun" w:date="2016-11-01T17:40:00Z">
+        <w:r>
+          <w:t xml:space="preserve">, </w:t>
+        </w:r>
+      </w:ins>
+      <w:del w:id="55" w:author="Yin, Junjun" w:date="2016-11-01T17:40:00Z">
+        <w:r>
+          <w:delText xml:space="preserve"> and </w:delText>
+        </w:r>
+      </w:del>
+      <m:oMath>
+        <m:sSub>
+          <m:sSubPr>
+            <m:ctrlPr>
+              <w:rPr>
+                <w:rFonts w:ascii="Cambria Math" w:hAnsi="Cambria Math"/>
+                <w:i/>
+              </w:rPr>
+            </m:ctrlPr>
+          </m:sSubPr>
+          <m:e>
+            <m:r>
+              <w:rPr>
+                <w:rFonts w:ascii="Cambria Math" w:hAnsi="Cambria Math"/>
+              </w:rPr>
+              <m:t>E</m:t>
+            </m:r>
+          </m:e>
+          <m:sub>
+            <m:r>
+              <w:rPr>
+                <w:rFonts w:ascii="Cambria Math" w:hAnsi="Cambria Math"/>
+              </w:rPr>
+              <m:t>w</m:t>
+            </m:r>
+          </m:sub>
+        </m:sSub>
+        <m:r>
+          <w:rPr>
+            <w:rFonts w:ascii="Cambria Math" w:hAnsi="Cambria Math"/>
+          </w:rPr>
+          <m:t xml:space="preserve"> </m:t>
+        </m:r>
+      </m:oMath>
+      <w:r>
+        <w:t>is a set of edges representing the connections between a pair of nodes</w:t>
+      </w:r>
+      <w:ins w:id="56" w:author="Yin, Junjun" w:date="2016-11-01T17:40:00Z">
+        <w:r>
+          <w:t>,</w:t>
+        </w:r>
+      </w:ins>
+      <w:r>
+        <w:t xml:space="preserve"> and the </w:t>
+      </w:r>
+      <w:del w:id="57" w:author="Yin, Junjun" w:date="2016-11-01T17:40:00Z">
+        <w:r>
+          <w:delText xml:space="preserve">corresponding </w:delText>
+        </w:r>
+      </w:del>
+      <w:r>
+        <w:t>weights are assigned by the accumulated volume of Twitter user movements.</w:t>
       </w:r>
     </w:p>
     <w:p>
@@ -2039,15 +2403,41 @@
         <w:pStyle w:val="Newparagraph"/>
       </w:pPr>
       <w:r>
-        <w:t>To build the spatial network at a national level, we had to determine the basic units to serve as spatial nodes of the connectivity network of urban regions. Previous studies have suggested equi</w:t>
-      </w:r>
-      <w:del w:id="12" w:author="Junjun Yin" w:date="2016-10-31T13:41:00Z">
+        <w:t>To build the spatial network at a national level, we had to determine the basic units to serve as spatial nodes of the connectivity network</w:t>
+      </w:r>
+      <w:del w:id="58" w:author="Yin, Junjun" w:date="2016-11-01T17:41:00Z">
+        <w:r>
+          <w:delText xml:space="preserve"> of urban regions</w:delText>
+        </w:r>
+      </w:del>
+      <w:r>
+        <w:t>. Previous studies have suggested equi</w:t>
+      </w:r>
+      <w:del w:id="59" w:author="Junjun Yin" w:date="2016-10-31T13:41:00Z">
         <w:r>
           <w:delText>-</w:delText>
         </w:r>
       </w:del>
       <w:r>
-        <w:t xml:space="preserve">distant spatial tessellation to generate nodes, which uses voronoi polygons to partition the space based on the collected points </w:t>
+        <w:t xml:space="preserve">distant spatial tessellation to generate nodes, which uses </w:t>
+      </w:r>
+      <w:ins w:id="60" w:author="Yin, Junjun" w:date="2016-11-01T17:37:00Z">
+        <w:r>
+          <w:t xml:space="preserve">Voronoi </w:t>
+        </w:r>
+      </w:ins>
+      <w:del w:id="61" w:author="Yin, Junjun" w:date="2016-11-01T17:36:00Z">
+        <w:r>
+          <w:delText>v</w:delText>
+        </w:r>
+      </w:del>
+      <w:del w:id="62" w:author="Yin, Junjun" w:date="2016-11-01T17:37:00Z">
+        <w:r>
+          <w:delText xml:space="preserve">oronoi </w:delText>
+        </w:r>
+      </w:del>
+      <w:r>
+        <w:t xml:space="preserve">polygons to partition the space based on the collected points </w:t>
       </w:r>
       <w:r>
         <w:fldChar w:fldCharType="begin"/>
@@ -2068,13 +2458,46 @@
         <w:fldChar w:fldCharType="end"/>
       </w:r>
       <w:r>
-        <w:t>. This approach demonstrates improvements for estimating the locations of mobile</w:t>
+        <w:t xml:space="preserve">. This approach demonstrates improvements </w:t>
+      </w:r>
+      <w:del w:id="63" w:author="Yin, Junjun" w:date="2016-11-01T17:42:00Z">
+        <w:r>
+          <w:delText xml:space="preserve">for </w:delText>
+        </w:r>
+      </w:del>
+      <w:ins w:id="64" w:author="Yin, Junjun" w:date="2016-11-01T17:42:00Z">
+        <w:r>
+          <w:t>in</w:t>
+        </w:r>
+        <w:r>
+          <w:t xml:space="preserve"> </w:t>
+        </w:r>
+      </w:ins>
+      <w:r>
+        <w:t xml:space="preserve">estimating the </w:t>
+      </w:r>
+      <w:r>
+        <w:lastRenderedPageBreak/>
+        <w:t>locations of mobile</w:t>
       </w:r>
       <w:r>
         <w:t xml:space="preserve"> </w:t>
       </w:r>
       <w:r>
-        <w:t xml:space="preserve">phone records based on the cell tower triangulation </w:t>
+        <w:t xml:space="preserve">phone records </w:t>
+      </w:r>
+      <w:del w:id="65" w:author="Yin, Junjun" w:date="2016-11-01T17:42:00Z">
+        <w:r>
+          <w:delText>based on the</w:delText>
+        </w:r>
+      </w:del>
+      <w:ins w:id="66" w:author="Yin, Junjun" w:date="2016-11-01T17:42:00Z">
+        <w:r>
+          <w:t>from</w:t>
+        </w:r>
+      </w:ins>
+      <w:r>
+        <w:t xml:space="preserve"> cell tower triangulation </w:t>
       </w:r>
       <w:r>
         <w:fldChar w:fldCharType="begin"/>
@@ -2094,13 +2517,19 @@
       <w:r>
         <w:t>. However, equi</w:t>
       </w:r>
-      <w:del w:id="13" w:author="Junjun Yin" w:date="2016-10-31T13:41:00Z">
+      <w:del w:id="67" w:author="Junjun Yin" w:date="2016-10-31T13:41:00Z">
         <w:r>
           <w:delText>-</w:delText>
         </w:r>
       </w:del>
       <w:r>
-        <w:t xml:space="preserve">distant tessellation decreases the spatial resolution of aggregated geo- located tweets, because the location information is usually derived from the embedded GPS within mobile devices and tends to provide greater accuracy </w:t>
+        <w:t>distant tessellation decreases the spatia</w:t>
+      </w:r>
+      <w:r>
+        <w:t>l resolution of aggregated geo-</w:t>
+      </w:r>
+      <w:r>
+        <w:t xml:space="preserve">located tweets, because the location information is usually derived from the embedded GPS within mobile devices and tends to provide greater accuracy </w:t>
       </w:r>
       <w:r>
         <w:fldChar w:fldCharType="begin"/>
@@ -2145,7 +2574,23 @@
         <w:fldChar w:fldCharType="end"/>
       </w:r>
       <w:r>
-        <w:t xml:space="preserve">. However, the size of the cell can potentially lead to biases due to the Modifiable Area Unit Problem (MAUP) </w:t>
+        <w:t xml:space="preserve">. However, the </w:t>
+      </w:r>
+      <w:del w:id="68" w:author="Yin, Junjun" w:date="2016-11-01T17:44:00Z">
+        <w:r>
+          <w:delText xml:space="preserve">size of the </w:delText>
+        </w:r>
+      </w:del>
+      <w:r>
+        <w:t>cell</w:t>
+      </w:r>
+      <w:ins w:id="69" w:author="Yin, Junjun" w:date="2016-11-01T17:44:00Z">
+        <w:r>
+          <w:t xml:space="preserve"> size</w:t>
+        </w:r>
+      </w:ins>
+      <w:r>
+        <w:t xml:space="preserve"> can potentially lead to biases due to the Modifiable Area Unit Problem (MAUP) </w:t>
       </w:r>
       <w:r>
         <w:fldChar w:fldCharType="begin"/>
@@ -2166,7 +2611,23 @@
         <w:fldChar w:fldCharType="end"/>
       </w:r>
       <w:r>
-        <w:t>, where different choices of unit size can lead to significant variant findings. To compare our investigation with the findings of similar studies, and avoid subjectively deciding the cell size, we performed statistical analysis of Twitter user mobility patterns in Great Britain and measured the distribution of collective Twitter user displacements and the radius of gyrations of individuals</w:t>
+        <w:t xml:space="preserve">, where different choices of unit size can lead to significant variant findings. To compare our investigation with the findings </w:t>
+      </w:r>
+      <w:del w:id="70" w:author="Yin, Junjun" w:date="2016-11-01T17:44:00Z">
+        <w:r>
+          <w:delText xml:space="preserve">of </w:delText>
+        </w:r>
+      </w:del>
+      <w:ins w:id="71" w:author="Yin, Junjun" w:date="2016-11-01T17:44:00Z">
+        <w:r>
+          <w:t>from</w:t>
+        </w:r>
+        <w:r>
+          <w:t xml:space="preserve"> </w:t>
+        </w:r>
+      </w:ins>
+      <w:r>
+        <w:t>similar studies, and avoid subjectively deciding the cell size, we performed statistical analysis of Twitter user mobility patterns in Great Britain and measured the distribution of collective Twitter user displacements and the radius of gyrations of individuals</w:t>
       </w:r>
       <w:r>
         <w:t xml:space="preserve"> </w:t>
@@ -2658,11 +3119,7 @@
         <w:t xml:space="preserve"> </w:t>
       </w:r>
       <w:r>
-        <w:t xml:space="preserve">is the center of mass of the user’s trajectory. By examining the probability distributions of </w:t>
-      </w:r>
-      <w:r>
-        <w:lastRenderedPageBreak/>
-        <w:t xml:space="preserve">the radius of gyration, also known as the spatial dispersal kernel </w:t>
+        <w:t xml:space="preserve">is the center of mass of the user’s trajectory. By examining the probability distributions of the radius of gyration, also known as the spatial dispersal kernel </w:t>
       </w:r>
       <m:oMath>
         <m:r>
@@ -2705,7 +3162,19 @@
         </m:r>
       </m:oMath>
       <w:r>
-        <w:t xml:space="preserve"> (Brockmann et al. 2006), we chose 10 km as the cell size at the national level of Great Britain (Fig. 3 - c, with details shown in the next section). More importantly, as 10 km is the distinct geographic distance for separating two main groups of Twitter users in terms of the spatial coverage in Great Britain, a 10-km size cell serves as a mask to partitioning the space. In this way, we can focus on the inter-connections among different urban regions with less attention to movements around a user’s neighborhood (i.e., within 10 km radius), such as home or work places. Thus, we created a fishnet with 2784 10-km size cells. The cells of the fishnet act as proxies to represent individuals’ spatial coverage areas to focus more on the inter-connectivity among cells and identify strongly connected cell clusters.</w:t>
+        <w:t xml:space="preserve"> (Brockmann et al. 2006), we chose 10 km as the cell size at the national level of Great Britain (Fig. 3 - c, with details shown in the next section). More importantly, as 10 km is the distinct geographic distance for separating two main groups of Twitter users in terms of the spatial coverage in Great Britain, a 10-km size cell serves as a mask to partitioning the space. In this way, we </w:t>
+      </w:r>
+      <w:del w:id="72" w:author="Yin, Junjun" w:date="2016-11-01T17:46:00Z">
+        <w:r>
+          <w:delText xml:space="preserve">can </w:delText>
+        </w:r>
+      </w:del>
+      <w:r>
+        <w:t xml:space="preserve">focus on the inter-connections among different urban regions </w:t>
+      </w:r>
+      <w:r>
+        <w:lastRenderedPageBreak/>
+        <w:t>with less attention to movements around a user’s neighborhood (i.e., within 10 km radius), such as home or work places. Thus, we created a fishnet with 2784 10-km size cells. The cells of the fishnet act as proxies to represent individuals’ spatial coverage areas to focus more on the inter-connectivity among cells and identify strongly connected cell clusters.</w:t>
       </w:r>
     </w:p>
     <w:p>
@@ -2718,7 +3187,21 @@
     </w:p>
     <w:p>
       <w:r>
-        <w:t>Based on the derived mobility network of spatial interactions, which is a directed weighted graph, we further determined clusters of strongly connected spatial nodes, known as com- munities, in the graph space. There are a variety of community detection algorithms that produce different results depending the definition of com</w:t>
+        <w:t>Based on the derived mobility network of spatial interactions, which is a directed weighted graph, we further determined clusters of strongly connect</w:t>
+      </w:r>
+      <w:r>
+        <w:t>ed spatial nodes, known as com</w:t>
+      </w:r>
+      <w:r>
+        <w:t>munities</w:t>
+      </w:r>
+      <w:del w:id="73" w:author="Yin, Junjun" w:date="2016-11-01T17:48:00Z">
+        <w:r>
+          <w:delText>,</w:delText>
+        </w:r>
+      </w:del>
+      <w:r>
+        <w:t xml:space="preserve"> in the graph space. There are a variety of community detection algorithms that produce different results depending the definition of com</w:t>
       </w:r>
       <w:r>
         <w:t xml:space="preserve">munity within the network </w:t>
@@ -2826,7 +3309,36 @@
         <w:fldChar w:fldCharType="end"/>
       </w:r>
       <w:r>
-        <w:t xml:space="preserve">. Since our graph is a directed weighted graph, the alternative community detection library documented in the literature is Infomap </w:t>
+        <w:t xml:space="preserve">. Since our graph is a directed weighted graph, </w:t>
+      </w:r>
+      <w:del w:id="74" w:author="Yin, Junjun" w:date="2016-11-01T17:52:00Z">
+        <w:r>
+          <w:delText xml:space="preserve">the </w:delText>
+        </w:r>
+      </w:del>
+      <w:ins w:id="75" w:author="Yin, Junjun" w:date="2016-11-01T17:52:00Z">
+        <w:r>
+          <w:t>an</w:t>
+        </w:r>
+        <w:r>
+          <w:t xml:space="preserve"> </w:t>
+        </w:r>
+      </w:ins>
+      <w:r>
+        <w:t xml:space="preserve">alternative community detection </w:t>
+      </w:r>
+      <w:ins w:id="76" w:author="Yin, Junjun" w:date="2016-11-01T17:54:00Z">
+        <w:r>
+          <w:t xml:space="preserve">method from </w:t>
+        </w:r>
+      </w:ins>
+      <w:del w:id="77" w:author="Yin, Junjun" w:date="2016-11-01T17:54:00Z">
+        <w:r>
+          <w:delText xml:space="preserve">library documented in </w:delText>
+        </w:r>
+      </w:del>
+      <w:r>
+        <w:t xml:space="preserve">the literature is Infomap </w:t>
       </w:r>
       <w:r>
         <w:fldChar w:fldCharType="begin"/>
@@ -2847,11 +3359,7 @@
         <w:fldChar w:fldCharType="end"/>
       </w:r>
       <w:r>
-        <w:t xml:space="preserve">, which is </w:t>
-      </w:r>
-      <w:r>
-        <w:lastRenderedPageBreak/>
-        <w:t>considered to produce better community detection</w:t>
+        <w:t>, which is considered to produce better community detection</w:t>
       </w:r>
       <w:r>
         <w:t xml:space="preserve"> results </w:t>
@@ -2938,6 +3446,7 @@
           <w:rPr>
             <w:rFonts w:ascii="Cambria Math" w:hAnsi="Cambria Math"/>
           </w:rPr>
+          <w:lastRenderedPageBreak/>
           <m:t>L</m:t>
         </m:r>
         <m:d>
@@ -3315,7 +3824,31 @@
         </m:r>
       </m:oMath>
       <w:r>
-        <w:t xml:space="preserve">. This algorithm can be intuitively tailored to describe strongly connected clusters of urban regions based on Twitter user movement. The detailed literatures and implementations of Infomap can be found on this website (http://mapequation.org). Note that Infomap is capable of performing multi- level community detection </w:t>
+        <w:t xml:space="preserve">. This algorithm can be intuitively tailored to describe strongly connected clusters of urban regions based on Twitter user movement. The detailed literatures and implementations of Infomap can be found on this website (http://mapequation.org). Note that Infomap </w:t>
+      </w:r>
+      <w:del w:id="78" w:author="Yin, Junjun" w:date="2016-11-01T17:57:00Z">
+        <w:r>
+          <w:delText>is capable of</w:delText>
+        </w:r>
+      </w:del>
+      <w:ins w:id="79" w:author="Yin, Junjun" w:date="2016-11-01T17:57:00Z">
+        <w:r>
+          <w:t>can</w:t>
+        </w:r>
+      </w:ins>
+      <w:r>
+        <w:t xml:space="preserve"> perform</w:t>
+      </w:r>
+      <w:del w:id="80" w:author="Yin, Junjun" w:date="2016-11-01T17:57:00Z">
+        <w:r>
+          <w:delText>ing</w:delText>
+        </w:r>
+      </w:del>
+      <w:r>
+        <w:t xml:space="preserve"> multi-</w:t>
+      </w:r>
+      <w:r>
+        <w:t xml:space="preserve">level community detection </w:t>
       </w:r>
       <w:r>
         <w:fldChar w:fldCharType="begin"/>
@@ -3336,7 +3869,46 @@
         <w:fldChar w:fldCharType="end"/>
       </w:r>
       <w:r>
-        <w:t>, but we only use this algorithm to produce our most detailed community structures in order to examine groups of strongly connected urban regions.</w:t>
+        <w:t xml:space="preserve">, but we only use </w:t>
+      </w:r>
+      <w:del w:id="81" w:author="Yin, Junjun" w:date="2016-11-01T17:57:00Z">
+        <w:r>
+          <w:delText xml:space="preserve">this algorithm </w:delText>
+        </w:r>
+      </w:del>
+      <w:ins w:id="82" w:author="Yin, Junjun" w:date="2016-11-01T17:57:00Z">
+        <w:r>
+          <w:t xml:space="preserve">it </w:t>
+        </w:r>
+      </w:ins>
+      <w:r>
+        <w:t xml:space="preserve">to produce </w:t>
+      </w:r>
+      <w:ins w:id="83" w:author="Yin, Junjun" w:date="2016-11-01T17:57:00Z">
+        <w:r>
+          <w:t xml:space="preserve">the </w:t>
+        </w:r>
+      </w:ins>
+      <w:del w:id="84" w:author="Yin, Junjun" w:date="2016-11-01T17:56:00Z">
+        <w:r>
+          <w:delText xml:space="preserve">our </w:delText>
+        </w:r>
+      </w:del>
+      <w:r>
+        <w:t>most detailed community structures</w:t>
+      </w:r>
+      <w:ins w:id="85" w:author="Yin, Junjun" w:date="2016-11-01T17:57:00Z">
+        <w:r>
+          <w:t xml:space="preserve"> </w:t>
+        </w:r>
+      </w:ins>
+      <w:del w:id="86" w:author="Yin, Junjun" w:date="2016-11-01T17:57:00Z">
+        <w:r>
+          <w:delText xml:space="preserve"> in order </w:delText>
+        </w:r>
+      </w:del>
+      <w:r>
+        <w:t>to examine groups of strongly connected urban regions.</w:t>
       </w:r>
     </w:p>
     <w:p>
@@ -3459,11 +4031,7 @@
         </m:r>
       </m:oMath>
       <w:r>
-        <w:t xml:space="preserve"> and distance between two </w:t>
-      </w:r>
-      <w:r>
-        <w:lastRenderedPageBreak/>
-        <w:t>pla</w:t>
+        <w:t xml:space="preserve"> and distance between two pla</w:t>
       </w:r>
       <w:r>
         <w:t xml:space="preserve">ces, </w:t>
@@ -3638,28 +4206,37 @@
         <w:t xml:space="preserve"> indicates stronger decay and the interaction strength is more influenc</w:t>
       </w:r>
       <w:r>
-        <w:t xml:space="preserve">ed by distance </w:t>
-      </w:r>
-      <w:r>
-        <w:fldChar w:fldCharType="begin"/>
-      </w:r>
-      <w:r>
-        <w:instrText xml:space="preserve"> ADDIN ZOTERO_ITEM CSL_CITATION {"citationID":"VQM2ruC6","properties":{"formattedCitation":"(Y. Liu et al. 2014)","plainCitation":"(Y. Liu et al. 2014)"},"citationItems":[{"id":237,"uris":["http://zotero.org/users/1928267/items/UXQ5DKJF"],"uri":["http://zotero.org/users/1928267/items/UXQ5DKJF"],"itemData":{"id":237,"type":"article-journal","title":"Uncovering Patterns of Inter-Urban Trip and Spatial Interaction from Social Media Check-In Data","container-title":"PLoS ONE","page":"e86026","volume":"9","issue":"1","source":"CrossRef","DOI":"10.1371/journal.pone.0086026","ISSN":"1932-6203","language":"en","author":[{"family":"Liu","given":"Yu"},{"family":"Sui","given":"Zhengwei"},{"family":"Kang","given":"Chaogui"},{"family":"Gao","given":"Yong"}],"editor":[{"family":"Csermely","given":"Peter"}],"issued":{"date-parts":[["2014",1,17]]}}}],"schema":"https://github.com/citation-style-language/schema/raw/master/csl-citation.json"} </w:instrText>
-      </w:r>
-      <w:r>
-        <w:fldChar w:fldCharType="separate"/>
-      </w:r>
-      <w:r>
-        <w:rPr>
-          <w:noProof/>
-        </w:rPr>
-        <w:t>(Y. Liu et al. 2014)</w:t>
-      </w:r>
-      <w:r>
-        <w:fldChar w:fldCharType="end"/>
-      </w:r>
-      <w:r>
-        <w:t xml:space="preserve">. While it is suggested that population size may not be an accurate indicator to describe the repulsion or attractiveness between places, the gravity model is usually fitted by using observed interaction strength and the distance between geographical entities </w:t>
+        <w:t>ed by distance</w:t>
+      </w:r>
+      <w:del w:id="87" w:author="Yin, Junjun" w:date="2016-11-01T18:02:00Z">
+        <w:r>
+          <w:delText xml:space="preserve"> </w:delText>
+        </w:r>
+        <w:r>
+          <w:fldChar w:fldCharType="begin"/>
+        </w:r>
+        <w:r>
+          <w:delInstrText xml:space="preserve"> ADDIN ZOTERO_ITEM CSL_CITATION {"citationID":"VQM2ruC6","properties":{"formattedCitation":"(Y. Liu et al. 2014)","plainCitation":"(Y. Liu et al. 2014)"},"citationItems":[{"id":237,"uris":["http://zotero.org/users/1928267/items/UXQ5DKJF"],"uri":["http://zotero.org/users/1928267/items/UXQ5DKJF"],"itemData":{"id":237,"type":"article-journal","title":"Uncovering Patterns of Inter-Urban Trip and Spatial Interaction from Social Media Check-In Data","container-title":"PLoS ONE","page":"e86026","volume":"9","issue":"1","source":"CrossRef","DOI":"10.1371/journal.pone.0086026","ISSN":"1932-6203","language":"en","author":[{"family":"Liu","given":"Yu"},{"family":"Sui","given":"Zhengwei"},{"family":"Kang","given":"Chaogui"},{"family":"Gao","given":"Yong"}],"editor":[{"family":"Csermely","given":"Peter"}],"issued":{"date-parts":[["2014",1,17]]}}}],"schema":"https://github.com/citation-style-language/schema/raw/master/csl-citation.json"} </w:delInstrText>
+        </w:r>
+        <w:r>
+          <w:fldChar w:fldCharType="separate"/>
+        </w:r>
+        <w:r>
+          <w:rPr>
+            <w:noProof/>
+          </w:rPr>
+          <w:delText>(Y. Liu et al. 2014)</w:delText>
+        </w:r>
+        <w:r>
+          <w:fldChar w:fldCharType="end"/>
+        </w:r>
+      </w:del>
+      <w:r>
+        <w:t xml:space="preserve">. While it is suggested that population size may not be an accurate indicator to describe the repulsion or </w:t>
+      </w:r>
+      <w:r>
+        <w:lastRenderedPageBreak/>
+        <w:t xml:space="preserve">attractiveness between places, the gravity model is usually fitted by using observed interaction strength and the distance between geographical entities </w:t>
       </w:r>
       <w:r>
         <w:fldChar w:fldCharType="begin"/>
@@ -3994,10 +4571,13 @@
           </w:rPr>
           <m:t>β</m:t>
         </m:r>
+        <m:r>
+          <w:rPr>
+            <w:rFonts w:ascii="Cambria Math" w:hAnsi="Cambria Math"/>
+          </w:rPr>
+          <m:t xml:space="preserve"> </m:t>
+        </m:r>
       </m:oMath>
-      <w:r>
-        <w:t xml:space="preserve"> </w:t>
-      </w:r>
       <w:r>
         <w:t>value to estimate the potential interaction strength among depicted urban areas. Interestingly, the distance decay effects are also found in human mobility patterns</w:t>
       </w:r>
@@ -4025,12 +4605,12 @@
       <w:r>
         <w:t xml:space="preserve">, the authors argue that it is due to the constraints of complex urban structure. </w:t>
       </w:r>
-      <w:del w:id="14" w:author="Junjun Yin" w:date="2016-10-31T13:43:00Z">
+      <w:del w:id="88" w:author="Junjun Yin" w:date="2016-10-31T13:43:00Z">
         <w:r>
           <w:delText>In this study, in</w:delText>
         </w:r>
       </w:del>
-      <w:ins w:id="15" w:author="Junjun Yin" w:date="2016-10-31T13:43:00Z">
+      <w:ins w:id="89" w:author="Junjun Yin" w:date="2016-10-31T13:43:00Z">
         <w:r>
           <w:t>In</w:t>
         </w:r>
@@ -4057,10 +4637,23 @@
         <w:fldChar w:fldCharType="end"/>
       </w:r>
       <w:r>
-        <w:t>, we speculate that the distance decay effects in affecting the interaction strength of two geographic regions and ultimately depicting the urban structures (e.g., urban boundaries), is contributed by (or related to) the distance decay parameters found in the underlying mobility patterns. In</w:t>
-      </w:r>
-      <w:r>
-        <w:t xml:space="preserve"> particular, since we have used a mobility network of spatial interactions, if this hypothesis stands, it will provide strong support that the depicted urban boundaries are not random artifacts but indeed reflect how naturally people move across the geographical regions.</w:t>
+        <w:t xml:space="preserve">, we speculate that the distance decay effects in affecting the interaction strength of two geographic regions and ultimately depicting the urban structures (e.g., urban boundaries), is contributed by (or related to) the distance decay parameters found in the underlying mobility patterns. </w:t>
+      </w:r>
+      <w:ins w:id="90" w:author="Yin, Junjun" w:date="2016-11-01T18:07:00Z">
+        <w:r>
+          <w:t>Considering</w:t>
+        </w:r>
+      </w:ins>
+      <w:del w:id="91" w:author="Yin, Junjun" w:date="2016-11-01T18:07:00Z">
+        <w:r>
+          <w:delText>In</w:delText>
+        </w:r>
+        <w:r>
+          <w:delText xml:space="preserve"> particular, since</w:delText>
+        </w:r>
+      </w:del>
+      <w:r>
+        <w:t xml:space="preserve"> we have used a mobility network of spatial interactions, if this hypothesis stands, it will provide strong support that the depicted urban boundaries are not random artifacts but indeed reflect how naturally people move across the geographical regions.</w:t>
       </w:r>
     </w:p>
     <w:p>
@@ -4068,7 +4661,6 @@
         <w:pStyle w:val="Heading1"/>
       </w:pPr>
       <w:r>
-        <w:lastRenderedPageBreak/>
         <w:t>4. Results</w:t>
       </w:r>
     </w:p>
@@ -4088,7 +4680,32 @@
         <w:t>, the collective user displace</w:t>
       </w:r>
       <w:r>
-        <w:t>ments, and the radius of gyration of individuals in order to identify distinct distance ranges in user travel patterns. We then used these distance ranges within the mobility patterns to partition the geographic space of Great Britain into fine-grained cells and established the connectivity among these cells to redr</w:t>
+        <w:t xml:space="preserve">ments, and the radius of gyration of individuals </w:t>
+      </w:r>
+      <w:del w:id="92" w:author="Yin, Junjun" w:date="2016-11-01T18:07:00Z">
+        <w:r>
+          <w:delText xml:space="preserve">in order </w:delText>
+        </w:r>
+      </w:del>
+      <w:r>
+        <w:t xml:space="preserve">to identify distinct distance ranges in user travel patterns. We </w:t>
+      </w:r>
+      <w:ins w:id="93" w:author="Yin, Junjun" w:date="2016-11-01T18:08:00Z">
+        <w:r>
+          <w:t>utilized</w:t>
+        </w:r>
+      </w:ins>
+      <w:del w:id="94" w:author="Yin, Junjun" w:date="2016-11-01T18:08:00Z">
+        <w:r>
+          <w:delText>then used</w:delText>
+        </w:r>
+      </w:del>
+      <w:r>
+        <w:t xml:space="preserve"> these distance ranges within the mobility patterns to partition the geographic space of Great Britain into fine-grained cells and </w:t>
+      </w:r>
+      <w:r>
+        <w:lastRenderedPageBreak/>
+        <w:t>established the connectivity among these cells to redr</w:t>
       </w:r>
       <w:r>
         <w:t>aw non-administrative anthropo</w:t>
@@ -4098,17 +4715,30 @@
       </w:r>
     </w:p>
     <w:p>
-      <w:r>
-        <w:tab/>
-      </w:r>
+      <w:pPr>
+        <w:pStyle w:val="Newparagraph"/>
+      </w:pPr>
       <w:r>
         <w:t>We found that the cumulative distribution function of the number of locations visited by each Twitter user follows a two-tier power</w:t>
       </w:r>
       <w:r>
-        <w:t xml:space="preserve"> law distribution (Fig. 2). The </w:t>
-      </w:r>
-      <w:r>
-        <w:t xml:space="preserve">majority of the data follow a truncated power-law distribution </w:t>
+        <w:t xml:space="preserve"> law distribution (Fig. 2). </w:t>
+      </w:r>
+      <w:del w:id="95" w:author="Yin, Junjun" w:date="2016-11-01T18:09:00Z">
+        <w:r>
+          <w:delText xml:space="preserve">The </w:delText>
+        </w:r>
+        <w:r>
+          <w:delText>m</w:delText>
+        </w:r>
+      </w:del>
+      <w:ins w:id="96" w:author="Yin, Junjun" w:date="2016-11-01T18:09:00Z">
+        <w:r>
+          <w:t>M</w:t>
+        </w:r>
+      </w:ins>
+      <w:r>
+        <w:t xml:space="preserve">ajority of the data follow a truncated power-law distribution </w:t>
       </w:r>
       <m:oMath>
         <m:r>
@@ -4371,11 +5001,7 @@
         <w:t>é</w:t>
       </w:r>
       <w:r>
-        <w:t xml:space="preserve">vy Walk model reveals the diversity regarding </w:t>
-      </w:r>
-      <w:r>
-        <w:lastRenderedPageBreak/>
-        <w:t>the number of visited locations per user, which indicates a level of “randomness” in Twitter user movement across space. It, in turn, justifies our choice of using th</w:t>
+        <w:t>vy Walk model reveals the diversity regarding the number of visited locations per user, which indicates a level of “randomness” in Twitter user movement across space. It, in turn, justifies our choice of using th</w:t>
       </w:r>
       <w:r>
         <w:t>e map equation community detec</w:t>
@@ -4413,7 +5039,11 @@
         <w:t>We then studied two aspects of the Twitter user mobility patterns: the distribution of Twitter user displacement and the radius of gyration. Twitter user displacement refers to the distance between two consecutive locations in a user’s</w:t>
       </w:r>
       <w:r>
-        <w:t xml:space="preserve"> trajectory using a straight</w:t>
+        <w:t xml:space="preserve"> </w:t>
+      </w:r>
+      <w:r>
+        <w:lastRenderedPageBreak/>
+        <w:t>trajectory using a straight</w:t>
       </w:r>
       <w:r>
         <w:t>-line</w:t>
@@ -5212,11 +5842,31 @@
         <w:t>he geographically cohesive, non-</w:t>
       </w:r>
       <w:r>
-        <w:t xml:space="preserve">overlapping urban areas identified in the next section are not just a result of short distance movement but emerge naturally from the broader Twitter user mobility pattern. </w:t>
-      </w:r>
-      <w:r>
-        <w:lastRenderedPageBreak/>
-        <w:t>Note that a similar multiphase pattern was observed in Twitter user displacements in Australia, but with slightly different distance ranges (Jurdak et al. 2015).</w:t>
+        <w:t>overlapping urban areas identified in the next section are not just a result of short distance movement but emerge naturally from the broader Twitter user mobility pattern. Note that a similar multiphase pattern was observed in Twitter user displacements in Australia, but with slightly different distance ranges</w:t>
+      </w:r>
+      <w:r>
+        <w:t xml:space="preserve"> </w:t>
+      </w:r>
+      <w:r>
+        <w:fldChar w:fldCharType="begin"/>
+      </w:r>
+      <w:r>
+        <w:instrText xml:space="preserve"> ADDIN ZOTERO_ITEM CSL_CITATION {"citationID":"RcnbWmLN","properties":{"formattedCitation":"(Jurdak et al. 2015)","plainCitation":"(Jurdak et al. 2015)"},"citationItems":[{"id":246,"uris":["http://zotero.org/users/1928267/items/XMKF57DK"],"uri":["http://zotero.org/users/1928267/items/XMKF57DK"],"itemData":{"id":246,"type":"article-journal","title":"Understanding Human Mobility from Twitter","container-title":"PLoS ONE","page":"e0131469","volume":"10","issue":"7","source":"PLoS Journals","abstract":"Understanding human mobility is crucial for a broad range of applications from disease prediction to communication networks. Most efforts on studying human mobility have so far used private and low resolution data, such as call data records. Here, we propose Twitter as a proxy for human mobility, as it relies on publicly available data and provides high resolution positioning when users opt to geotag their tweets with their current location. We analyse a Twitter dataset with more than six million geotagged tweets posted in Australia, and we demonstrate that Twitter can be a reliable source for studying human mobility patterns. Our analysis shows that geotagged tweets can capture rich features of human mobility, such as the diversity of movement orbits among individuals and of movements within and between cities. We also find that short- and long-distance movers both spend most of their time in large metropolitan areas, in contrast with intermediate-distance movers’ movements, reflecting the impact of different modes of travel. Our study provides solid evidence that Twitter can indeed be a useful proxy for tracking and predicting human movement.","DOI":"10.1371/journal.pone.0131469","journalAbbreviation":"PLoS ONE","author":[{"family":"Jurdak","given":"Raja"},{"family":"Zhao","given":"Kun"},{"family":"Liu","given":"Jiajun"},{"family":"AbouJaoude","given":"Maurice"},{"family":"Cameron","given":"Mark"},{"family":"Newth","given":"David"}],"issued":{"date-parts":[["2015",7,8]]}}}],"schema":"https://github.com/citation-style-language/schema/raw/master/csl-citation.json"} </w:instrText>
+      </w:r>
+      <w:r>
+        <w:fldChar w:fldCharType="separate"/>
+      </w:r>
+      <w:r>
+        <w:rPr>
+          <w:noProof/>
+        </w:rPr>
+        <w:t>(Jurdak et al. 2015)</w:t>
+      </w:r>
+      <w:r>
+        <w:fldChar w:fldCharType="end"/>
+      </w:r>
+      <w:r>
+        <w:t>.</w:t>
       </w:r>
     </w:p>
     <w:p>
@@ -5224,7 +5874,99 @@
         <w:pStyle w:val="Newparagraph"/>
       </w:pPr>
       <w:r>
-        <w:t xml:space="preserve">Further, we analyzed the distribution of radius of gyration to understand the movement from the point of view of individual Twitter users rather than separate displacements. The distribution of the radius of gyration of Twitter users </w:t>
+        <w:t xml:space="preserve">Further, we analyzed the distribution of radius of gyration to understand the </w:t>
+      </w:r>
+      <w:ins w:id="97" w:author="Yin, Junjun" w:date="2016-11-01T18:11:00Z">
+        <w:r>
+          <w:t xml:space="preserve">collective </w:t>
+        </w:r>
+      </w:ins>
+      <w:r>
+        <w:t>movement</w:t>
+      </w:r>
+      <w:ins w:id="98" w:author="Yin, Junjun" w:date="2016-11-01T18:10:00Z">
+        <w:r>
+          <w:t>s</w:t>
+        </w:r>
+      </w:ins>
+      <w:r>
+        <w:t xml:space="preserve"> </w:t>
+      </w:r>
+      <w:del w:id="99" w:author="Yin, Junjun" w:date="2016-11-01T18:12:00Z">
+        <w:r>
+          <w:delText xml:space="preserve">from the point of view </w:delText>
+        </w:r>
+      </w:del>
+      <w:r>
+        <w:t xml:space="preserve">of individual Twitter users rather than separate displacements. The </w:t>
+      </w:r>
+      <m:oMath>
+        <m:r>
+          <w:ins w:id="100" w:author="Yin, Junjun" w:date="2016-11-01T18:20:00Z">
+            <w:rPr>
+              <w:rFonts w:ascii="Cambria Math" w:hAnsi="Cambria Math"/>
+            </w:rPr>
+            <m:t>P(</m:t>
+          </w:ins>
+        </m:r>
+        <m:sSub>
+          <m:sSubPr>
+            <m:ctrlPr>
+              <w:ins w:id="101" w:author="Yin, Junjun" w:date="2016-11-01T18:20:00Z">
+                <w:rPr>
+                  <w:rFonts w:ascii="Cambria Math" w:hAnsi="Cambria Math"/>
+                  <w:i/>
+                </w:rPr>
+              </w:ins>
+            </m:ctrlPr>
+          </m:sSubPr>
+          <m:e>
+            <m:r>
+              <w:ins w:id="102" w:author="Yin, Junjun" w:date="2016-11-01T18:20:00Z">
+                <w:rPr>
+                  <w:rFonts w:ascii="Cambria Math" w:hAnsi="Cambria Math"/>
+                </w:rPr>
+                <m:t>r</m:t>
+              </w:ins>
+            </m:r>
+          </m:e>
+          <m:sub>
+            <m:r>
+              <w:ins w:id="103" w:author="Yin, Junjun" w:date="2016-11-01T18:20:00Z">
+                <w:rPr>
+                  <w:rFonts w:ascii="Cambria Math" w:hAnsi="Cambria Math"/>
+                </w:rPr>
+                <m:t>g</m:t>
+              </w:ins>
+            </m:r>
+          </m:sub>
+        </m:sSub>
+        <m:r>
+          <w:ins w:id="104" w:author="Yin, Junjun" w:date="2016-11-01T18:20:00Z">
+            <w:rPr>
+              <w:rFonts w:ascii="Cambria Math" w:hAnsi="Cambria Math"/>
+            </w:rPr>
+            <m:t>)</m:t>
+          </w:ins>
+        </m:r>
+      </m:oMath>
+      <w:ins w:id="105" w:author="Yin, Junjun" w:date="2016-11-01T18:20:00Z">
+        <w:r>
+          <w:t xml:space="preserve"> </w:t>
+        </w:r>
+      </w:ins>
+      <w:del w:id="106" w:author="Yin, Junjun" w:date="2016-11-01T18:20:00Z">
+        <w:r>
+          <w:delText>distribution of the radius of gyration</w:delText>
+        </w:r>
+      </w:del>
+      <w:del w:id="107" w:author="Yin, Junjun" w:date="2016-11-01T18:21:00Z">
+        <w:r>
+          <w:delText xml:space="preserve"> </w:delText>
+        </w:r>
+      </w:del>
+      <w:r>
+        <w:t xml:space="preserve">of Twitter users </w:t>
       </w:r>
       <w:r>
         <w:t>in Great Britain can be approx</w:t>
@@ -6157,7 +6899,27 @@
         <w:t xml:space="preserve">from </w:t>
       </w:r>
       <w:r>
-        <w:t xml:space="preserve">[10 km, 100 km], where these three functions account for 92% of all the users. This suggests that there are three primary types of users that: (1) tend to stay at one location or at nearby locations when they tweet, or (2) tend to move at the intra-city scale when they tweet, or (3) tend to exhibit a large spatial coverage. (1) and (2) account for approximately 53% of all users. Note that the accuracy of these values for defining the distance bound depends upon the accuracy of the location information of each geo-located tweet. These findings are consistent with the findings in the literature on human mobility, where the radius of gyration of human movement is bounded to different distance ranges </w:t>
+        <w:t xml:space="preserve">[10 km, 100 km], where these three functions account for 92% of all the users. This suggests that </w:t>
+      </w:r>
+      <w:r>
+        <w:lastRenderedPageBreak/>
+        <w:t xml:space="preserve">there are three primary types of users that: (1) tend to stay at one location or at nearby locations when they tweet, or (2) tend to move at the intra-city scale when they tweet, or (3) tend to exhibit a large spatial coverage. (1) and (2) account for approximately 53% of all users. Note that the accuracy of these values for defining the distance bound depends upon the accuracy of the location information of each geo-located tweet. These findings are consistent with the </w:t>
+      </w:r>
+      <w:del w:id="108" w:author="Yin, Junjun" w:date="2016-11-01T18:14:00Z">
+        <w:r>
+          <w:delText xml:space="preserve">findings </w:delText>
+        </w:r>
+      </w:del>
+      <w:ins w:id="109" w:author="Yin, Junjun" w:date="2016-11-01T18:14:00Z">
+        <w:r>
+          <w:t>ones</w:t>
+        </w:r>
+        <w:r>
+          <w:t xml:space="preserve"> </w:t>
+        </w:r>
+      </w:ins>
+      <w:r>
+        <w:t xml:space="preserve">in the literature on human mobility, where the radius of gyration of human movement is bounded to different distance ranges </w:t>
       </w:r>
       <w:r>
         <w:fldChar w:fldCharType="begin"/>
@@ -6175,13 +6937,130 @@
         <w:fldChar w:fldCharType="end"/>
       </w:r>
       <w:r>
-        <w:t>. In particular, the distribution of the radius of gyration of Twitter users over the greater London region can be fitted by similar functions. How- ever, as it reflects intra-city level mobility patterns, there is no distinct distance range to indicate large spatial coverage. The distance-decay effec</w:t>
+        <w:t>. In</w:t>
+      </w:r>
+      <w:ins w:id="110" w:author="Yin, Junjun" w:date="2016-11-01T18:17:00Z">
+        <w:r>
+          <w:t>terestingly</w:t>
+        </w:r>
+      </w:ins>
+      <w:del w:id="111" w:author="Yin, Junjun" w:date="2016-11-01T18:17:00Z">
+        <w:r>
+          <w:delText xml:space="preserve"> particular</w:delText>
+        </w:r>
+      </w:del>
+      <w:r>
+        <w:t xml:space="preserve">, the </w:t>
+      </w:r>
+      <m:oMath>
+        <m:r>
+          <w:ins w:id="112" w:author="Yin, Junjun" w:date="2016-11-01T18:17:00Z">
+            <w:rPr>
+              <w:rFonts w:ascii="Cambria Math" w:hAnsi="Cambria Math"/>
+            </w:rPr>
+            <m:t>P(</m:t>
+          </w:ins>
+        </m:r>
+        <m:sSub>
+          <m:sSubPr>
+            <m:ctrlPr>
+              <w:ins w:id="113" w:author="Yin, Junjun" w:date="2016-11-01T18:17:00Z">
+                <w:rPr>
+                  <w:rFonts w:ascii="Cambria Math" w:hAnsi="Cambria Math"/>
+                  <w:i/>
+                </w:rPr>
+              </w:ins>
+            </m:ctrlPr>
+          </m:sSubPr>
+          <m:e>
+            <m:r>
+              <w:ins w:id="114" w:author="Yin, Junjun" w:date="2016-11-01T18:17:00Z">
+                <w:rPr>
+                  <w:rFonts w:ascii="Cambria Math" w:hAnsi="Cambria Math"/>
+                </w:rPr>
+                <m:t>r</m:t>
+              </w:ins>
+            </m:r>
+          </m:e>
+          <m:sub>
+            <m:r>
+              <w:ins w:id="115" w:author="Yin, Junjun" w:date="2016-11-01T18:17:00Z">
+                <w:rPr>
+                  <w:rFonts w:ascii="Cambria Math" w:hAnsi="Cambria Math"/>
+                </w:rPr>
+                <m:t>g</m:t>
+              </w:ins>
+            </m:r>
+          </m:sub>
+        </m:sSub>
+        <m:r>
+          <w:ins w:id="116" w:author="Yin, Junjun" w:date="2016-11-01T18:17:00Z">
+            <w:rPr>
+              <w:rFonts w:ascii="Cambria Math" w:hAnsi="Cambria Math"/>
+            </w:rPr>
+            <m:t>)</m:t>
+          </w:ins>
+        </m:r>
+      </m:oMath>
+      <w:ins w:id="117" w:author="Yin, Junjun" w:date="2016-11-01T18:17:00Z">
+        <w:r>
+          <w:t xml:space="preserve"> </w:t>
+        </w:r>
+      </w:ins>
+      <w:del w:id="118" w:author="Yin, Junjun" w:date="2016-11-01T18:17:00Z">
+        <w:r>
+          <w:delText xml:space="preserve">distribution of the radius of gyration of Twitter users </w:delText>
+        </w:r>
+      </w:del>
+      <w:r>
+        <w:t>over the greater London region can be fi</w:t>
+      </w:r>
+      <w:r>
+        <w:t>tted by similar functions. How</w:t>
+      </w:r>
+      <w:r>
+        <w:t>ever, as it reflects intra-city level mobility patterns, there is no distinct distance range to indicate large</w:t>
+      </w:r>
+      <w:r>
+        <w:t xml:space="preserve"> spatial coverage. The distance </w:t>
+      </w:r>
+      <w:r>
+        <w:t>decay effec</w:t>
       </w:r>
       <w:r>
         <w:t>ts found in both user displace</w:t>
       </w:r>
       <w:r>
-        <w:t>ments and the radius of gyration shows evidence of spatial proximity in Twitter user movement. It explains that the communities of urban regions within the graph space are geographically close, but are able to be separated from other groups, which results in the delineation of urban boundaries based on the spatial interactions of Twitter users.</w:t>
+        <w:t>ments and the radius of gyration shows evidence of spatial proximity in Twitter user movement. It explains that the communities of urban regions within the graph space are geographically close</w:t>
+      </w:r>
+      <w:del w:id="119" w:author="Yin, Junjun" w:date="2016-11-01T18:13:00Z">
+        <w:r>
+          <w:delText>,</w:delText>
+        </w:r>
+      </w:del>
+      <w:r>
+        <w:t xml:space="preserve"> but </w:t>
+      </w:r>
+      <w:del w:id="120" w:author="Yin, Junjun" w:date="2016-11-01T18:14:00Z">
+        <w:r>
+          <w:delText>are able to</w:delText>
+        </w:r>
+      </w:del>
+      <w:ins w:id="121" w:author="Yin, Junjun" w:date="2016-11-01T18:14:00Z">
+        <w:r>
+          <w:t>can</w:t>
+        </w:r>
+      </w:ins>
+      <w:r>
+        <w:t xml:space="preserve"> be separated from other groups, which results in the delineation of urban boundaries based on the </w:t>
+      </w:r>
+      <w:ins w:id="122" w:author="Yin, Junjun" w:date="2016-11-01T18:18:00Z">
+        <w:r>
+          <w:t xml:space="preserve">collective </w:t>
+        </w:r>
+      </w:ins>
+      <w:r>
+        <w:t>spatial interactions of Twitter users.</w:t>
       </w:r>
     </w:p>
     <w:p>
@@ -6189,7 +7068,6 @@
         <w:pStyle w:val="Heading2"/>
       </w:pPr>
       <w:r>
-        <w:lastRenderedPageBreak/>
         <w:t>4.2. Redrawing Great Britain’s Urban Boundaries</w:t>
       </w:r>
     </w:p>
@@ -6216,13 +7094,49 @@
         <w:t>cus more on the inter-</w:t>
       </w:r>
       <w:r>
-        <w:t>connectivity among cells and identify strongly connected cell clusters. It provides an adequate resolution for a country wide investigation (Ratti et al. 2010). The edges of this network were de- rived from the number of directed Twitter user displacements between each pair of cells. We used this connectivity network as a proxy to partition the space associated with its nodes. Coherent geographic regions were identified as individual fishnet cells showing</w:t>
+        <w:t>connectivity among cells and identify strongly connected cell clusters. It provides an adequate resolution for a country wide investigation</w:t>
       </w:r>
       <w:r>
         <w:t xml:space="preserve"> </w:t>
       </w:r>
       <w:r>
-        <w:t>more internal user movement compared to user movements across the cell boundaries to neighboring cells. To help readers who are not familiar with the geographic context in Great Britain better interpret the derived boundaries, two</w:t>
+        <w:fldChar w:fldCharType="begin"/>
+      </w:r>
+      <w:r>
+        <w:instrText xml:space="preserve"> ADDIN ZOTERO_ITEM CSL_CITATION {"citationID":"Nq3DC2HL","properties":{"formattedCitation":"(Ratti et al. 2010)","plainCitation":"(Ratti et al. 2010)"},"citationItems":[{"id":152,"uris":["http://zotero.org/users/1928267/items/4ISQDCUG"],"uri":["http://zotero.org/users/1928267/items/4ISQDCUG"],"itemData":{"id":152,"type":"article-journal","title":"Redrawing the Map of Great Britain from a Network of Human Interactions","container-title":"PLoS ONE","page":"e14248","volume":"5","issue":"12","source":"CrossRef","DOI":"10.1371/journal.pone.0014248","ISSN":"1932-6203","language":"en","author":[{"family":"Ratti","given":"Carlo"},{"family":"Sobolevsky","given":"Stanislav"},{"family":"Calabrese","given":"Francesco"},{"family":"Andris","given":"Clio"},{"family":"Reades","given":"Jonathan"},{"family":"Martino","given":"Mauro"},{"family":"Claxton","given":"Rob"},{"family":"Strogatz","given":"Steven H."}],"editor":[{"family":"Sporns","given":"Olaf"}],"issued":{"date-parts":[["2010",12,8]]}}}],"schema":"https://github.com/citation-style-language/schema/raw/master/csl-citation.json"} </w:instrText>
+      </w:r>
+      <w:r>
+        <w:fldChar w:fldCharType="separate"/>
+      </w:r>
+      <w:r>
+        <w:rPr>
+          <w:noProof/>
+        </w:rPr>
+        <w:t>(Ratti et al. 2010)</w:t>
+      </w:r>
+      <w:r>
+        <w:fldChar w:fldCharType="end"/>
+      </w:r>
+      <w:r>
+        <w:t xml:space="preserve">. The edges of this network were de- rived from the number of directed Twitter user displacements </w:t>
+      </w:r>
+      <w:r>
+        <w:lastRenderedPageBreak/>
+        <w:t>between each pair of cells. We used this connectivity network as a proxy to partition the space associated with its nodes. Coherent geographic regions were identified as individual fishnet cells showing</w:t>
+      </w:r>
+      <w:r>
+        <w:t xml:space="preserve"> </w:t>
+      </w:r>
+      <w:r>
+        <w:t>more internal user movement</w:t>
+      </w:r>
+      <w:ins w:id="123" w:author="Yin, Junjun" w:date="2016-11-01T18:22:00Z">
+        <w:r>
+          <w:t>s</w:t>
+        </w:r>
+      </w:ins>
+      <w:r>
+        <w:t xml:space="preserve"> compared to user movements across the cell boundaries to neighboring cells. To help readers who are not familiar with the geographic context in Great Britain better interpret the derived boundaries, two</w:t>
       </w:r>
       <w:r>
         <w:t xml:space="preserve"> additional layers (i.e., loca</w:t>
@@ -6230,22 +7144,18 @@
       <w:r>
         <w:t>tions of airport fields and population-</w:t>
       </w:r>
-      <w:del w:id="16" w:author="Junjun Yin" w:date="2016-10-31T13:29:00Z">
+      <w:del w:id="124" w:author="Junjun Yin" w:date="2016-10-31T13:29:00Z">
         <w:r>
           <w:delText>wighted</w:delText>
         </w:r>
       </w:del>
-      <w:ins w:id="17" w:author="Junjun Yin" w:date="2016-10-31T13:29:00Z">
+      <w:ins w:id="125" w:author="Junjun Yin" w:date="2016-10-31T13:29:00Z">
         <w:r>
           <w:t>weighted</w:t>
         </w:r>
       </w:ins>
       <w:r>
-        <w:t xml:space="preserve">-centroids of workplace zones in the Great Britain) are added in the background of the figures. Fig. 4 presents the delineated urban boundaries based on Twitter user displacement distance less than 4 km, greater than 4 km, greater than 10 km, and using all available displacements together compared to the administrative boundaries of Great Britain. One clear observation in both the coarse and fine delineations is that most of the geographic divisions are centered around big urban cores with relatively high populations. These results are expected given that most of the tweets originate in urban centers. However, what is remarkable is the performance of this approach in dividing the remaining space between cities. We found that restricting the trip distance results in different delineations of the catchment area around these </w:t>
-      </w:r>
-      <w:r>
-        <w:lastRenderedPageBreak/>
-        <w:t xml:space="preserve">centers. For example, one could explain these effects as a manifestation of the underlying gravity law </w:t>
+        <w:t xml:space="preserve">-centroids of workplace zones in the Great Britain) are added in the background of the figures. Fig. 4 presents the delineated urban boundaries based on Twitter user displacement distance less than 4 km, greater than 4 km, greater than 10 km, and using all available displacements together compared to the administrative boundaries of Great Britain. One clear observation in both the coarse and fine delineations is that most of the geographic divisions are centered around big urban cores with relatively high populations. These results are expected given that most of the tweets originate in urban centers. However, what is remarkable is the performance of this approach in dividing the remaining space between cities. We found that restricting the trip distance results in different delineations of the catchment area around these centers. For example, one could explain these effects as a manifestation of the underlying gravity law </w:t>
       </w:r>
       <w:r>
         <w:fldChar w:fldCharType="begin"/>
@@ -6301,7 +7211,11 @@
         <w:t xml:space="preserve">muting around a user’s home location. Redrawing the </w:t>
       </w:r>
       <w:r>
-        <w:t>boundaries based on longer dis</w:t>
+        <w:t xml:space="preserve">boundaries based on </w:t>
+      </w:r>
+      <w:r>
+        <w:lastRenderedPageBreak/>
+        <w:t>longer dis</w:t>
       </w:r>
       <w:r>
         <w:t>tance displacements produces more cohesive, large regions. For example, by partitioning the space based on displacements greater than 10 km created regions that are comparable to the NUTS (Nomenclature of Territorial Units for Statistics - 1) regions (Fig. 5 - a). However, the power of this novel mapping technique is not to reproduce the partitions already known, rather it is to point out some of the unexpected boundaries. For example</w:t>
@@ -6339,11 +7253,7 @@
         <w:t>) that provide for a specific interpretation of the apparent patterns. The patterns obtained from Twitter user mobility are comparable to the pattern</w:t>
       </w:r>
       <w:r>
-        <w:t xml:space="preserve">s produced by </w:t>
-      </w:r>
-      <w:r>
-        <w:lastRenderedPageBreak/>
-        <w:t>those of the net</w:t>
+        <w:t>s produced by those of the net</w:t>
       </w:r>
       <w:r>
         <w:t>work of landline</w:t>
@@ -6399,7 +7309,11 @@
         <w:pStyle w:val="Newparagraph"/>
       </w:pPr>
       <w:r>
-        <w:t>A more detailed study was conducted over the greater London region revealing the intra-city spatial interaction patterns. Since the captured Twitter user movements were on intra-city level (in comparison to the national level in Fig. 3-c), there was no distinct distance range to separate Twitter user spatial coverage in terms of radius of gyration (see Fig. 3-d). We chose 1-km cell size as referred from the rela</w:t>
+        <w:t xml:space="preserve">A more detailed study was conducted over the greater London region revealing the intra-city spatial interaction patterns. Since the captured Twitter user movements were on intra-city level (in comparison to the national level in Fig. 3-c), there was no </w:t>
+      </w:r>
+      <w:r>
+        <w:lastRenderedPageBreak/>
+        <w:t>distinct distance range to separate Twitter user spatial coverage in terms of radius of gyration (see Fig. 3-d). We chose 1-km cell size as referred from the rela</w:t>
       </w:r>
       <w:r>
         <w:t xml:space="preserve">ted literature </w:t>
@@ -6437,11 +7351,7 @@
         <w:pStyle w:val="Newparagraph"/>
       </w:pPr>
       <w:r>
-        <w:t xml:space="preserve">The spatial partitions derived from a fine grid of 1 km used all available Twitter user trips without any restriction on trip distances yields geographic boundaries comparable to some of London’s boroughs (Fig. 6). However, some areas are shown to be more cohesive and display greater spatial interactions across the administrative boundaries, for instance, central London. Although, these results suggest that travelers seem to be localized over certain areas of the city most of the time, some regions do exhibit long distance interaction patterns. For example, the separate geographic areas in the south of Hillingdon which includes Heathrow Airport exhibits more connectivity to central London than its surrounding areas, which is explained by the usual flight passenger routes. The technique also reveals some of the emerging communities around the borders due to the spatial intermingling of both communities. For example, East </w:t>
-      </w:r>
-      <w:r>
-        <w:lastRenderedPageBreak/>
-        <w:t>Barnet and West Enfield seem to have higher interactions than those resulted from in the emerging cohesive zone between the two boroughs.</w:t>
+        <w:t>The spatial partitions derived from a fine grid of 1 km used all available Twitter user trips without any restriction on trip distances yields geographic boundaries comparable to some of London’s boroughs (Fig. 6). However, some areas are shown to be more cohesive and display greater spatial interactions across the administrative boundaries, for instance, central London. Although, these results suggest that travelers seem to be localized over certain areas of the city most of the time, some regions do exhibit long distance interaction patterns. For example, the separate geographic areas in the south of Hillingdon which includes Heathrow Airport exhibits more connectivity to central London than its surrounding areas, which is explained by the usual flight passenger routes. The technique also reveals some of the emerging communities around the borders due to the spatial intermingling of both communities. For example, East Barnet and West Enfield seem to have higher interactions than those resulted from in the emerging cohesive zone between the two boroughs.</w:t>
       </w:r>
     </w:p>
     <w:p>
@@ -6463,7 +7373,11 @@
         <w:t>geograph</w:t>
       </w:r>
       <w:r>
-        <w:t>ically cohesive, non-overlapping urban areas. While it provides a clear delineation of the non-administrative anthropographic urban boundaries of Great Britain, the reasons on why they are geographically cohesive and non-overlapping or why the boundaries stop/emerge at certain spatial extent that leads to different size of the urban areas are not clear. As the depicted urban boundaries exhibit a strong instance of spatial proximity, a gravity model is employed (Eq. (3)) to explain how distance decay effects found in the mobility patterns affect the interaction strength between the derived non-administrative anthropographic urban areas.</w:t>
+        <w:t xml:space="preserve">ically cohesive, non-overlapping urban areas. While it provides a clear delineation of the non-administrative anthropographic urban boundaries of Great Britain, the reasons on why they are geographically cohesive and non-overlapping or why the boundaries stop/emerge at certain spatial extent that leads to different size of the urban areas are not clear. As the depicted urban boundaries exhibit a strong instance </w:t>
+      </w:r>
+      <w:r>
+        <w:lastRenderedPageBreak/>
+        <w:t>of spatial proximity, a gravity model is employed (Eq. (3)) to explain how distance decay effects found in the mobility patterns affect the interaction strength between the derived non-administrative anthropographic urban areas.</w:t>
       </w:r>
     </w:p>
     <w:p>
@@ -6673,11 +7587,7 @@
         </m:r>
       </m:oMath>
       <w:r>
-        <w:t xml:space="preserve">. This confirms that the depicted urban areas are instances of spatial proximity effects, where the strength of human (in this </w:t>
-      </w:r>
-      <w:r>
-        <w:lastRenderedPageBreak/>
-        <w:t>case, Twitter user) spatial interaction between two urban regions decreases as the geographic distance between them increases. The well fitted gravity model provides support that the depicted urban areas are not just random artifacts but reflect how naturally move across geographic regions. More importantly, since we have used a mobility network to delineate the boundaries, the distance decay effects are well related and explained by the distance decay parameters found in the underlying mobility patterns. To elaborate, the spatial interaction strength decreases along with the decay for the probability of longer distance Twitter user movements, and eventually stops at certain spatial extent, which leads to more geographically cohesive cluster of urban regions.</w:t>
+        <w:t>. This confirms that the depicted urban areas are instances of spatial proximity effects, where the strength of human (in this case, Twitter user) spatial interaction between two urban regions decreases as the geographic distance between them increases. The well fitted gravity model provides support that the depicted urban areas are not just random artifacts but reflect how naturally move across geographic regions. More importantly, since we have used a mobility network to delineate the boundaries, the distance decay effects are well related and explained by the distance decay parameters found in the underlying mobility patterns. To elaborate, the spatial interaction strength decreases along with the decay for the probability of longer distance Twitter user movements, and eventually stops at certain spatial extent, which leads to more geographically cohesive cluster of urban regions.</w:t>
       </w:r>
     </w:p>
     <w:p>
@@ -6685,12 +7595,31 @@
         <w:pStyle w:val="Heading1"/>
       </w:pPr>
       <w:r>
+        <w:lastRenderedPageBreak/>
         <w:t>5. Discussion</w:t>
       </w:r>
     </w:p>
     <w:p>
       <w:r>
-        <w:t xml:space="preserve">It is worth noting that constructing a mobility network of spatial interaction using geo- located Twitter data has some potential concerns to limit the results from this study. First, the geo-located Twitter data is not able to generalize to the entire population. As the demographic information of the Twitter users cannot be easily identified, the results of delineated urban boundaries may not reflect a complete real-world image from human movements. The demographics of Twitter users in this study can be an under/over- representation of the all overall population in Great Britain. Related studies have been carried out to examine the demographic information in geo-located Twitter data </w:t>
+        <w:t xml:space="preserve">It is worth noting that constructing a mobility network of spatial interaction using geo- located </w:t>
+      </w:r>
+      <w:del w:id="126" w:author="Yin, Junjun" w:date="2016-11-01T18:23:00Z">
+        <w:r>
+          <w:delText>Twitter data</w:delText>
+        </w:r>
+      </w:del>
+      <w:ins w:id="127" w:author="Yin, Junjun" w:date="2016-11-01T18:23:00Z">
+        <w:r>
+          <w:t>tweets</w:t>
+        </w:r>
+      </w:ins>
+      <w:r>
+        <w:t xml:space="preserve"> has some potential concerns to limit the results from this study. First, the geo-located Twitter data is not able to generalize to the entire population. As the demographic information of the Twitter users cannot</w:t>
+      </w:r>
+      <w:bookmarkStart w:id="128" w:name="_GoBack"/>
+      <w:bookmarkEnd w:id="128"/>
+      <w:r>
+        <w:t xml:space="preserve"> be easily identified, the results of delineated urban boundaries may not reflect a complete real-world image from human movements. The demographics of Twitter users in this study can be an under/over- representation of the all overall population in Great Britain. Related studies have been carried out to examine the demographic information in geo-located Twitter data </w:t>
       </w:r>
       <w:r>
         <w:fldChar w:fldCharType="begin"/>
@@ -6732,11 +7661,7 @@
         <w:fldChar w:fldCharType="end"/>
       </w:r>
       <w:r>
-        <w:t xml:space="preserve">, the urban regions that do not have any, or limited, Twitter coverage can be missed during the delineation process. To investigate whether this limited the ability to capture the connections made through Twitter user movements between urban regions, we visualized the flows of Twitter user </w:t>
-      </w:r>
-      <w:r>
-        <w:lastRenderedPageBreak/>
-        <w:t xml:space="preserve">movements using the method mentioned in </w:t>
+        <w:t xml:space="preserve">, the urban regions that do not have any, or limited, Twitter coverage can be missed during the delineation process. To investigate whether this limited the ability to capture the connections made through Twitter user movements between urban regions, we visualized the flows of Twitter user movements using the method mentioned in </w:t>
       </w:r>
       <w:r>
         <w:fldChar w:fldCharType="begin"/>
@@ -6760,7 +7685,11 @@
         <w:t xml:space="preserve"> (</w:t>
       </w:r>
       <w:r>
-        <w:t>see Supplement Materials section 1). The outcome showed that the Twitter user movements in this study connected most urban areas in Great Britain and clearly exhibited long and short distance movements, where was essential for investigating the connection strength between urban regions. Third, since the collective radius of gyration was used to determine the cell-size in the network, we examined the temporal stability for the measurement in the geo-located Twitter data. The probability distributions of the radius of gyration for Twitter users in Great Britain are verified to be consistent across different monthly time span (see Supplement Materials section 2), which indicates the stability of using such measurements in this study. Finally, as the geo-located Twitter data offers easy data accessibility, our methods can be reproduced for other countries. Along with the large sample size and spatial coverage, geo-located Twitter data demonstrated its applicability for this study.</w:t>
+        <w:t xml:space="preserve">see Supplement Materials section 1). The outcome showed that the Twitter user movements in this study connected most urban areas in Great Britain and clearly exhibited long and short distance movements, where was essential for investigating the connection strength between urban regions. Third, since the collective radius of gyration was used to determine the cell-size in the network, we examined the temporal stability for the measurement in the geo-located Twitter data. The probability distributions of the radius of gyration for Twitter users in Great Britain are verified to be consistent across different monthly time span (see Supplement Materials section 2), which indicates the stability of using such measurements in this study. Finally, as the geo-located Twitter data offers easy data accessibility, our methods can be reproduced for other countries. Along with the large </w:t>
+      </w:r>
+      <w:r>
+        <w:lastRenderedPageBreak/>
+        <w:t>sample size and spatial coverage, geo-located Twitter data demonstrated its applicability for this study.</w:t>
       </w:r>
     </w:p>
     <w:p>
@@ -6774,11 +7703,7 @@
         <w:t>al fishnet to partition the ge</w:t>
       </w:r>
       <w:r>
-        <w:t xml:space="preserve">ographic space over Great Britain. Alternatively, we had used the ward divisions as spatial units for aggregating Twitter user movements, which is the finest administrative boundaries of Great Britain (see Supplement Materials section 3). Without looking into the details of the results, the derived communities in the network space are similar to the ones from using fishnet approach. The strongly connected communities also yield geographically cohesive, non-overlapping urban areas. However, as the ward division is still defined by administrative purpose, the polygonal units tend to be geographically continuous. It causes problems to aggregate regions that do not have Twitter coverage into certain clusters. Aggregating Twitter user movements at the ward level also imposes more apparent concerns of the mismatch of the overall population, where less </w:t>
-      </w:r>
-      <w:r>
-        <w:lastRenderedPageBreak/>
-        <w:t>populated areas were overly represented and connected into large areas. These are the reasons why we chose a virtual fishnet approach for this study.</w:t>
+        <w:t>ographic space over Great Britain. Alternatively, we had used the ward divisions as spatial units for aggregating Twitter user movements, which is the finest administrative boundaries of Great Britain (see Supplement Materials section 3). Without looking into the details of the results, the derived communities in the network space are similar to the ones from using fishnet approach. The strongly connected communities also yield geographically cohesive, non-overlapping urban areas. However, as the ward division is still defined by administrative purpose, the polygonal units tend to be geographically continuous. It causes problems to aggregate regions that do not have Twitter coverage into certain clusters. Aggregating Twitter user movements at the ward level also imposes more apparent concerns of the mismatch of the overall population, where less populated areas were overly represented and connected into large areas. These are the reasons why we chose a virtual fishnet approach for this study.</w:t>
       </w:r>
     </w:p>
     <w:p>
@@ -6792,7 +7717,11 @@
         <w:t xml:space="preserve"> </w:t>
       </w:r>
       <w:r>
-        <w:t>affect the outcome from the community detection method employed in this study, where fishnet with smaller cell-size leads to more discrete and locally connected (i.e., smaller) clusters of urban areas. Such an effect can be explained by the probability distributions of the radius of gyrations of individual Twitter users. The probability of distance that deviates from a user’s center location decays with a stretched-exponential function from [50 m, 10 km], which means the movements from Twitter users with smaller spatial coverage dominate the delineation of the connected urban areas. To avoid arbitrarily deciding the cell-size, we studied the probability distributions of the radius of gyrations of individual Twitter users and selected 10-km as the cell-size, which is the distinct geographic distance for separating two main groups of Twitter users in terms of their spatial coverage at the national level. In addition, this choice enabled us to focus on the inter-connections among different urban regions with less attention to movements around a user’s neighborhood (i.e., within 10 km radius), such as home or work places.</w:t>
+        <w:t xml:space="preserve">affect the outcome from the community detection method employed in this study, where fishnet with smaller cell-size leads to more </w:t>
+      </w:r>
+      <w:r>
+        <w:lastRenderedPageBreak/>
+        <w:t>discrete and locally connected (i.e., smaller) clusters of urban areas. Such an effect can be explained by the probability distributions of the radius of gyrations of individual Twitter users. The probability of distance that deviates from a user’s center location decays with a stretched-exponential function from [50 m, 10 km], which means the movements from Twitter users with smaller spatial coverage dominate the delineation of the connected urban areas. To avoid arbitrarily deciding the cell-size, we studied the probability distributions of the radius of gyrations of individual Twitter users and selected 10-km as the cell-size, which is the distinct geographic distance for separating two main groups of Twitter users in terms of their spatial coverage at the national level. In addition, this choice enabled us to focus on the inter-connections among different urban regions with less attention to movements around a user’s neighborhood (i.e., within 10 km radius), such as home or work places.</w:t>
       </w:r>
     </w:p>
     <w:p>
@@ -6800,7 +7729,6 @@
         <w:ind w:firstLine="720"/>
       </w:pPr>
       <w:r>
-        <w:lastRenderedPageBreak/>
         <w:t xml:space="preserve">To apply the map equation algorithm, the mobility network should be organized as a weighted and directed graph, on which we confirmed an undirected graph cannot lead to a meaningful result (see Supplement Materials section 4). Since we used </w:t>
       </w:r>
       <w:r>
@@ -6843,6 +7771,7 @@
         <w:pStyle w:val="Heading1"/>
       </w:pPr>
       <w:r>
+        <w:lastRenderedPageBreak/>
         <w:t>6. Conclusion</w:t>
       </w:r>
     </w:p>
@@ -6860,11 +7789,7 @@
         <w:t>cells. We applied the map equa</w:t>
       </w:r>
       <w:r>
-        <w:t xml:space="preserve">tion algorithm to partition the network and associated geographic regions. The strongly connected communities within the network space yielded geographically cohesive, non- overlapping urban areas that provided a clear delineation </w:t>
-      </w:r>
-      <w:r>
-        <w:lastRenderedPageBreak/>
-        <w:t>of the urban boundaries in Great Britain. By performing a statistical analysis of Twitter user mobility patterns in Great Britain, in particular the distribution of collective Twitter user displacements, we found multi-scale and multi-modal urban movements that were divided into several distance ranges starting from short intra-city to inter-city movements w</w:t>
+        <w:t>tion algorithm to partition the network and associated geographic regions. The strongly connected communities within the network space yielded geographically cohesive, non- overlapping urban areas that provided a clear delineation of the urban boundaries in Great Britain. By performing a statistical analysis of Twitter user mobility patterns in Great Britain, in particular the distribution of collective Twitter user displacements, we found multi-scale and multi-modal urban movements that were divided into several distance ranges starting from short intra-city to inter-city movements w</w:t>
       </w:r>
       <w:r>
         <w:t>ith clear destina</w:t>
@@ -6899,7 +7824,11 @@
         <w:t>e of spatial proximity, we fur</w:t>
       </w:r>
       <w:r>
-        <w:t>ther employed a gravity model to connect human mobility research to understand and justify the distance decay effects in shaping the delineated urban boundaries. This well fitted gravity model explains how geographical distances found in the mobility patterns affect the interaction strength among different non-administrative anthropog</w:t>
+        <w:t xml:space="preserve">ther employed a gravity model to connect human mobility research to </w:t>
+      </w:r>
+      <w:r>
+        <w:lastRenderedPageBreak/>
+        <w:t>understand and justify the distance decay effects in shaping the delineated urban boundaries. This well fitted gravity model explains how geographical distances found in the mobility patterns affect the interaction strength among different non-administrative anthropog</w:t>
       </w:r>
       <w:r>
         <w:t>raphic ur</w:t>
@@ -6919,7 +7848,6 @@
         <w:pStyle w:val="Heading3"/>
       </w:pPr>
       <w:r>
-        <w:lastRenderedPageBreak/>
         <w:t>Acknow</w:t>
       </w:r>
       <w:r>
@@ -6954,7 +7882,7 @@
 </file>
 
 <file path=word/endnotes.xml><?xml version="1.0" encoding="utf-8"?>
-<w:endnotes xmlns:wpc="http://schemas.microsoft.com/office/word/2010/wordprocessingCanvas" xmlns:mo="http://schemas.microsoft.com/office/mac/office/2008/main" xmlns:mc="http://schemas.openxmlformats.org/markup-compatibility/2006" xmlns:mv="urn:schemas-microsoft-com:mac:vml" xmlns:o="urn:schemas-microsoft-com:office:office" xmlns:r="http://schemas.openxmlformats.org/officeDocument/2006/relationships" xmlns:m="http://schemas.openxmlformats.org/officeDocument/2006/math" xmlns:v="urn:schemas-microsoft-com:vml" xmlns:wp14="http://schemas.microsoft.com/office/word/2010/wordprocessingDrawing" xmlns:wp="http://schemas.openxmlformats.org/drawingml/2006/wordprocessingDrawing" xmlns:w10="urn:schemas-microsoft-com:office:word" xmlns:w="http://schemas.openxmlformats.org/wordprocessingml/2006/main" xmlns:w14="http://schemas.microsoft.com/office/word/2010/wordml" xmlns:w15="http://schemas.microsoft.com/office/word/2012/wordml" xmlns:wpg="http://schemas.microsoft.com/office/word/2010/wordprocessingGroup" xmlns:wpi="http://schemas.microsoft.com/office/word/2010/wordprocessingInk" xmlns:wne="http://schemas.microsoft.com/office/word/2006/wordml" xmlns:wps="http://schemas.microsoft.com/office/word/2010/wordprocessingShape" mc:Ignorable="w14 w15 wp14">
+<w:endnotes xmlns:wpc="http://schemas.microsoft.com/office/word/2010/wordprocessingCanvas" xmlns:cx="http://schemas.microsoft.com/office/drawing/2014/chartex" xmlns:cx1="http://schemas.microsoft.com/office/drawing/2015/9/8/chartex" xmlns:cx2="http://schemas.microsoft.com/office/drawing/2015/10/21/chartex" xmlns:cx3="http://schemas.microsoft.com/office/drawing/2016/5/9/chartex" xmlns:cx4="http://schemas.microsoft.com/office/drawing/2016/5/10/chartex" xmlns:cx5="http://schemas.microsoft.com/office/drawing/2016/5/11/chartex" xmlns:mc="http://schemas.openxmlformats.org/markup-compatibility/2006" xmlns:o="urn:schemas-microsoft-com:office:office" xmlns:r="http://schemas.openxmlformats.org/officeDocument/2006/relationships" xmlns:m="http://schemas.openxmlformats.org/officeDocument/2006/math" xmlns:v="urn:schemas-microsoft-com:vml" xmlns:wp14="http://schemas.microsoft.com/office/word/2010/wordprocessingDrawing" xmlns:wp="http://schemas.openxmlformats.org/drawingml/2006/wordprocessingDrawing" xmlns:w10="urn:schemas-microsoft-com:office:word" xmlns:w="http://schemas.openxmlformats.org/wordprocessingml/2006/main" xmlns:w14="http://schemas.microsoft.com/office/word/2010/wordml" xmlns:w15="http://schemas.microsoft.com/office/word/2012/wordml" xmlns:w16se="http://schemas.microsoft.com/office/word/2015/wordml/symex" xmlns:wpg="http://schemas.microsoft.com/office/word/2010/wordprocessingGroup" xmlns:wpi="http://schemas.microsoft.com/office/word/2010/wordprocessingInk" xmlns:wne="http://schemas.microsoft.com/office/word/2006/wordml" xmlns:wps="http://schemas.microsoft.com/office/word/2010/wordprocessingShape" mc:Ignorable="w14 w15 w16se wp14">
   <w:endnote w:type="separator" w:id="-1">
     <w:p>
       <w:r>
@@ -6973,7 +7901,7 @@
 </file>
 
 <file path=word/footnotes.xml><?xml version="1.0" encoding="utf-8"?>
-<w:footnotes xmlns:wpc="http://schemas.microsoft.com/office/word/2010/wordprocessingCanvas" xmlns:mo="http://schemas.microsoft.com/office/mac/office/2008/main" xmlns:mc="http://schemas.openxmlformats.org/markup-compatibility/2006" xmlns:mv="urn:schemas-microsoft-com:mac:vml" xmlns:o="urn:schemas-microsoft-com:office:office" xmlns:r="http://schemas.openxmlformats.org/officeDocument/2006/relationships" xmlns:m="http://schemas.openxmlformats.org/officeDocument/2006/math" xmlns:v="urn:schemas-microsoft-com:vml" xmlns:wp14="http://schemas.microsoft.com/office/word/2010/wordprocessingDrawing" xmlns:wp="http://schemas.openxmlformats.org/drawingml/2006/wordprocessingDrawing" xmlns:w10="urn:schemas-microsoft-com:office:word" xmlns:w="http://schemas.openxmlformats.org/wordprocessingml/2006/main" xmlns:w14="http://schemas.microsoft.com/office/word/2010/wordml" xmlns:w15="http://schemas.microsoft.com/office/word/2012/wordml" xmlns:wpg="http://schemas.microsoft.com/office/word/2010/wordprocessingGroup" xmlns:wpi="http://schemas.microsoft.com/office/word/2010/wordprocessingInk" xmlns:wne="http://schemas.microsoft.com/office/word/2006/wordml" xmlns:wps="http://schemas.microsoft.com/office/word/2010/wordprocessingShape" mc:Ignorable="w14 w15 wp14">
+<w:footnotes xmlns:wpc="http://schemas.microsoft.com/office/word/2010/wordprocessingCanvas" xmlns:cx="http://schemas.microsoft.com/office/drawing/2014/chartex" xmlns:cx1="http://schemas.microsoft.com/office/drawing/2015/9/8/chartex" xmlns:cx2="http://schemas.microsoft.com/office/drawing/2015/10/21/chartex" xmlns:cx3="http://schemas.microsoft.com/office/drawing/2016/5/9/chartex" xmlns:cx4="http://schemas.microsoft.com/office/drawing/2016/5/10/chartex" xmlns:cx5="http://schemas.microsoft.com/office/drawing/2016/5/11/chartex" xmlns:mc="http://schemas.openxmlformats.org/markup-compatibility/2006" xmlns:o="urn:schemas-microsoft-com:office:office" xmlns:r="http://schemas.openxmlformats.org/officeDocument/2006/relationships" xmlns:m="http://schemas.openxmlformats.org/officeDocument/2006/math" xmlns:v="urn:schemas-microsoft-com:vml" xmlns:wp14="http://schemas.microsoft.com/office/word/2010/wordprocessingDrawing" xmlns:wp="http://schemas.openxmlformats.org/drawingml/2006/wordprocessingDrawing" xmlns:w10="urn:schemas-microsoft-com:office:word" xmlns:w="http://schemas.openxmlformats.org/wordprocessingml/2006/main" xmlns:w14="http://schemas.microsoft.com/office/word/2010/wordml" xmlns:w15="http://schemas.microsoft.com/office/word/2012/wordml" xmlns:w16se="http://schemas.microsoft.com/office/word/2015/wordml/symex" xmlns:wpg="http://schemas.microsoft.com/office/word/2010/wordprocessingGroup" xmlns:wpi="http://schemas.microsoft.com/office/word/2010/wordprocessingInk" xmlns:wne="http://schemas.microsoft.com/office/word/2006/wordml" xmlns:wps="http://schemas.microsoft.com/office/word/2010/wordprocessingShape" mc:Ignorable="w14 w15 w16se wp14">
   <w:footnote w:type="separator" w:id="-1">
     <w:p>
       <w:r>
@@ -6992,8 +7920,8 @@
 </file>
 
 <file path=word/numbering.xml><?xml version="1.0" encoding="utf-8"?>
-<w:numbering xmlns:wpc="http://schemas.microsoft.com/office/word/2010/wordprocessingCanvas" xmlns:mo="http://schemas.microsoft.com/office/mac/office/2008/main" xmlns:mc="http://schemas.openxmlformats.org/markup-compatibility/2006" xmlns:mv="urn:schemas-microsoft-com:mac:vml" xmlns:o="urn:schemas-microsoft-com:office:office" xmlns:r="http://schemas.openxmlformats.org/officeDocument/2006/relationships" xmlns:m="http://schemas.openxmlformats.org/officeDocument/2006/math" xmlns:v="urn:schemas-microsoft-com:vml" xmlns:wp14="http://schemas.microsoft.com/office/word/2010/wordprocessingDrawing" xmlns:wp="http://schemas.openxmlformats.org/drawingml/2006/wordprocessingDrawing" xmlns:w10="urn:schemas-microsoft-com:office:word" xmlns:w="http://schemas.openxmlformats.org/wordprocessingml/2006/main" xmlns:w14="http://schemas.microsoft.com/office/word/2010/wordml" xmlns:w15="http://schemas.microsoft.com/office/word/2012/wordml" xmlns:wpg="http://schemas.microsoft.com/office/word/2010/wordprocessingGroup" xmlns:wpi="http://schemas.microsoft.com/office/word/2010/wordprocessingInk" xmlns:wne="http://schemas.microsoft.com/office/word/2006/wordml" xmlns:wps="http://schemas.microsoft.com/office/word/2010/wordprocessingShape" mc:Ignorable="w14 w15 wp14">
-  <w:abstractNum w:abstractNumId="0">
+<w:numbering xmlns:wpc="http://schemas.microsoft.com/office/word/2010/wordprocessingCanvas" xmlns:cx="http://schemas.microsoft.com/office/drawing/2014/chartex" xmlns:cx1="http://schemas.microsoft.com/office/drawing/2015/9/8/chartex" xmlns:cx2="http://schemas.microsoft.com/office/drawing/2015/10/21/chartex" xmlns:cx3="http://schemas.microsoft.com/office/drawing/2016/5/9/chartex" xmlns:cx4="http://schemas.microsoft.com/office/drawing/2016/5/10/chartex" xmlns:cx5="http://schemas.microsoft.com/office/drawing/2016/5/11/chartex" xmlns:mc="http://schemas.openxmlformats.org/markup-compatibility/2006" xmlns:o="urn:schemas-microsoft-com:office:office" xmlns:r="http://schemas.openxmlformats.org/officeDocument/2006/relationships" xmlns:m="http://schemas.openxmlformats.org/officeDocument/2006/math" xmlns:v="urn:schemas-microsoft-com:vml" xmlns:wp14="http://schemas.microsoft.com/office/word/2010/wordprocessingDrawing" xmlns:wp="http://schemas.openxmlformats.org/drawingml/2006/wordprocessingDrawing" xmlns:w10="urn:schemas-microsoft-com:office:word" xmlns:w="http://schemas.openxmlformats.org/wordprocessingml/2006/main" xmlns:w14="http://schemas.microsoft.com/office/word/2010/wordml" xmlns:w15="http://schemas.microsoft.com/office/word/2012/wordml" xmlns:w16se="http://schemas.microsoft.com/office/word/2015/wordml/symex" xmlns:wpg="http://schemas.microsoft.com/office/word/2010/wordprocessingGroup" xmlns:wpi="http://schemas.microsoft.com/office/word/2010/wordprocessingInk" xmlns:wne="http://schemas.microsoft.com/office/word/2006/wordml" xmlns:wps="http://schemas.microsoft.com/office/word/2010/wordprocessingShape" mc:Ignorable="w14 w15 w16se wp14">
+  <w:abstractNum w:abstractNumId="0" w15:restartNumberingAfterBreak="0">
     <w:nsid w:val="FFFFFF1D"/>
     <w:multiLevelType w:val="multilevel"/>
     <w:tmpl w:val="B0D42628"/>
@@ -7133,7 +8061,7 @@
       </w:rPr>
     </w:lvl>
   </w:abstractNum>
-  <w:abstractNum w:abstractNumId="1">
+  <w:abstractNum w:abstractNumId="1" w15:restartNumberingAfterBreak="0">
     <w:nsid w:val="FFFFFF7C"/>
     <w:multiLevelType w:val="singleLevel"/>
     <w:tmpl w:val="B1FECAFE"/>
@@ -7150,7 +8078,7 @@
       </w:pPr>
     </w:lvl>
   </w:abstractNum>
-  <w:abstractNum w:abstractNumId="2">
+  <w:abstractNum w:abstractNumId="2" w15:restartNumberingAfterBreak="0">
     <w:nsid w:val="FFFFFF7D"/>
     <w:multiLevelType w:val="singleLevel"/>
     <w:tmpl w:val="7C74E2DA"/>
@@ -7167,7 +8095,7 @@
       </w:pPr>
     </w:lvl>
   </w:abstractNum>
-  <w:abstractNum w:abstractNumId="3">
+  <w:abstractNum w:abstractNumId="3" w15:restartNumberingAfterBreak="0">
     <w:nsid w:val="FFFFFF7E"/>
     <w:multiLevelType w:val="singleLevel"/>
     <w:tmpl w:val="E8F228EA"/>
@@ -7184,7 +8112,7 @@
       </w:pPr>
     </w:lvl>
   </w:abstractNum>
-  <w:abstractNum w:abstractNumId="4">
+  <w:abstractNum w:abstractNumId="4" w15:restartNumberingAfterBreak="0">
     <w:nsid w:val="FFFFFF7F"/>
     <w:multiLevelType w:val="singleLevel"/>
     <w:tmpl w:val="A274B1E8"/>
@@ -7201,7 +8129,7 @@
       </w:pPr>
     </w:lvl>
   </w:abstractNum>
-  <w:abstractNum w:abstractNumId="5">
+  <w:abstractNum w:abstractNumId="5" w15:restartNumberingAfterBreak="0">
     <w:nsid w:val="FFFFFF80"/>
     <w:multiLevelType w:val="singleLevel"/>
     <w:tmpl w:val="D2442F12"/>
@@ -7221,7 +8149,7 @@
       </w:rPr>
     </w:lvl>
   </w:abstractNum>
-  <w:abstractNum w:abstractNumId="6">
+  <w:abstractNum w:abstractNumId="6" w15:restartNumberingAfterBreak="0">
     <w:nsid w:val="FFFFFF81"/>
     <w:multiLevelType w:val="singleLevel"/>
     <w:tmpl w:val="79147BCA"/>
@@ -7241,7 +8169,7 @@
       </w:rPr>
     </w:lvl>
   </w:abstractNum>
-  <w:abstractNum w:abstractNumId="7">
+  <w:abstractNum w:abstractNumId="7" w15:restartNumberingAfterBreak="0">
     <w:nsid w:val="FFFFFF82"/>
     <w:multiLevelType w:val="singleLevel"/>
     <w:tmpl w:val="594C1B5A"/>
@@ -7261,7 +8189,7 @@
       </w:rPr>
     </w:lvl>
   </w:abstractNum>
-  <w:abstractNum w:abstractNumId="8">
+  <w:abstractNum w:abstractNumId="8" w15:restartNumberingAfterBreak="0">
     <w:nsid w:val="FFFFFF83"/>
     <w:multiLevelType w:val="singleLevel"/>
     <w:tmpl w:val="34C6DA04"/>
@@ -7281,7 +8209,7 @@
       </w:rPr>
     </w:lvl>
   </w:abstractNum>
-  <w:abstractNum w:abstractNumId="9">
+  <w:abstractNum w:abstractNumId="9" w15:restartNumberingAfterBreak="0">
     <w:nsid w:val="FFFFFF88"/>
     <w:multiLevelType w:val="singleLevel"/>
     <w:tmpl w:val="C472E25E"/>
@@ -7298,7 +8226,7 @@
       </w:pPr>
     </w:lvl>
   </w:abstractNum>
-  <w:abstractNum w:abstractNumId="10">
+  <w:abstractNum w:abstractNumId="10" w15:restartNumberingAfterBreak="0">
     <w:nsid w:val="FFFFFF89"/>
     <w:multiLevelType w:val="singleLevel"/>
     <w:tmpl w:val="5DC819AE"/>
@@ -7318,7 +8246,7 @@
       </w:rPr>
     </w:lvl>
   </w:abstractNum>
-  <w:abstractNum w:abstractNumId="11">
+  <w:abstractNum w:abstractNumId="11" w15:restartNumberingAfterBreak="0">
     <w:nsid w:val="05CC0843"/>
     <w:multiLevelType w:val="multilevel"/>
     <w:tmpl w:val="9426EBB6"/>
@@ -7407,7 +8335,7 @@
       </w:pPr>
     </w:lvl>
   </w:abstractNum>
-  <w:abstractNum w:abstractNumId="12">
+  <w:abstractNum w:abstractNumId="12" w15:restartNumberingAfterBreak="0">
     <w:nsid w:val="0D0E7653"/>
     <w:multiLevelType w:val="multilevel"/>
     <w:tmpl w:val="0409001D"/>
@@ -7493,7 +8421,7 @@
       </w:pPr>
     </w:lvl>
   </w:abstractNum>
-  <w:abstractNum w:abstractNumId="13">
+  <w:abstractNum w:abstractNumId="13" w15:restartNumberingAfterBreak="0">
     <w:nsid w:val="1F413159"/>
     <w:multiLevelType w:val="multilevel"/>
     <w:tmpl w:val="30C08770"/>
@@ -7582,7 +8510,7 @@
       </w:pPr>
     </w:lvl>
   </w:abstractNum>
-  <w:abstractNum w:abstractNumId="14">
+  <w:abstractNum w:abstractNumId="14" w15:restartNumberingAfterBreak="0">
     <w:nsid w:val="1FBD58E1"/>
     <w:multiLevelType w:val="multilevel"/>
     <w:tmpl w:val="1B88B870"/>
@@ -7671,7 +8599,7 @@
       </w:pPr>
     </w:lvl>
   </w:abstractNum>
-  <w:abstractNum w:abstractNumId="15">
+  <w:abstractNum w:abstractNumId="15" w15:restartNumberingAfterBreak="0">
     <w:nsid w:val="27E8289F"/>
     <w:multiLevelType w:val="hybridMultilevel"/>
     <w:tmpl w:val="E976D66C"/>
@@ -7787,7 +8715,7 @@
       </w:pPr>
     </w:lvl>
   </w:abstractNum>
-  <w:abstractNum w:abstractNumId="16">
+  <w:abstractNum w:abstractNumId="16" w15:restartNumberingAfterBreak="0">
     <w:nsid w:val="389B5003"/>
     <w:multiLevelType w:val="multilevel"/>
     <w:tmpl w:val="DD5255FA"/>
@@ -7876,7 +8804,7 @@
       </w:pPr>
     </w:lvl>
   </w:abstractNum>
-  <w:abstractNum w:abstractNumId="17">
+  <w:abstractNum w:abstractNumId="17" w15:restartNumberingAfterBreak="0">
     <w:nsid w:val="3C5D0C07"/>
     <w:multiLevelType w:val="hybridMultilevel"/>
     <w:tmpl w:val="4CA02766"/>
@@ -7972,7 +8900,7 @@
       </w:pPr>
     </w:lvl>
   </w:abstractNum>
-  <w:abstractNum w:abstractNumId="18">
+  <w:abstractNum w:abstractNumId="18" w15:restartNumberingAfterBreak="0">
     <w:nsid w:val="3D4A71FF"/>
     <w:multiLevelType w:val="hybridMultilevel"/>
     <w:tmpl w:val="CADCD1BE"/>
@@ -8061,7 +8989,7 @@
       </w:pPr>
     </w:lvl>
   </w:abstractNum>
-  <w:abstractNum w:abstractNumId="19">
+  <w:abstractNum w:abstractNumId="19" w15:restartNumberingAfterBreak="0">
     <w:nsid w:val="523E4B7A"/>
     <w:multiLevelType w:val="hybridMultilevel"/>
     <w:tmpl w:val="CDEEB0D6"/>
@@ -8150,7 +9078,7 @@
       </w:pPr>
     </w:lvl>
   </w:abstractNum>
-  <w:abstractNum w:abstractNumId="20">
+  <w:abstractNum w:abstractNumId="20" w15:restartNumberingAfterBreak="0">
     <w:nsid w:val="5838135E"/>
     <w:multiLevelType w:val="hybridMultilevel"/>
     <w:tmpl w:val="68EEE13A"/>
@@ -8290,7 +9218,7 @@
       </w:rPr>
     </w:lvl>
   </w:abstractNum>
-  <w:abstractNum w:abstractNumId="21">
+  <w:abstractNum w:abstractNumId="21" w15:restartNumberingAfterBreak="0">
     <w:nsid w:val="5BD96BF8"/>
     <w:multiLevelType w:val="hybridMultilevel"/>
     <w:tmpl w:val="76D2C65A"/>
@@ -8404,7 +9332,7 @@
       </w:rPr>
     </w:lvl>
   </w:abstractNum>
-  <w:abstractNum w:abstractNumId="22">
+  <w:abstractNum w:abstractNumId="22" w15:restartNumberingAfterBreak="0">
     <w:nsid w:val="5DD751B3"/>
     <w:multiLevelType w:val="hybridMultilevel"/>
     <w:tmpl w:val="57082860"/>
@@ -8493,7 +9421,7 @@
       </w:pPr>
     </w:lvl>
   </w:abstractNum>
-  <w:abstractNum w:abstractNumId="23">
+  <w:abstractNum w:abstractNumId="23" w15:restartNumberingAfterBreak="0">
     <w:nsid w:val="63FA38AF"/>
     <w:multiLevelType w:val="hybridMultilevel"/>
     <w:tmpl w:val="C96A95C2"/>
@@ -8582,7 +9510,7 @@
       </w:pPr>
     </w:lvl>
   </w:abstractNum>
-  <w:abstractNum w:abstractNumId="24">
+  <w:abstractNum w:abstractNumId="24" w15:restartNumberingAfterBreak="0">
     <w:nsid w:val="6D9373AB"/>
     <w:multiLevelType w:val="multilevel"/>
     <w:tmpl w:val="B89CB32C"/>
@@ -8770,8 +9698,16 @@
 </w:numbering>
 </file>
 
+<file path=word/people.xml><?xml version="1.0" encoding="utf-8"?>
+<w15:people xmlns:wpc="http://schemas.microsoft.com/office/word/2010/wordprocessingCanvas" xmlns:cx="http://schemas.microsoft.com/office/drawing/2014/chartex" xmlns:cx1="http://schemas.microsoft.com/office/drawing/2015/9/8/chartex" xmlns:cx2="http://schemas.microsoft.com/office/drawing/2015/10/21/chartex" xmlns:cx3="http://schemas.microsoft.com/office/drawing/2016/5/9/chartex" xmlns:cx4="http://schemas.microsoft.com/office/drawing/2016/5/10/chartex" xmlns:cx5="http://schemas.microsoft.com/office/drawing/2016/5/11/chartex" xmlns:mc="http://schemas.openxmlformats.org/markup-compatibility/2006" xmlns:o="urn:schemas-microsoft-com:office:office" xmlns:r="http://schemas.openxmlformats.org/officeDocument/2006/relationships" xmlns:m="http://schemas.openxmlformats.org/officeDocument/2006/math" xmlns:v="urn:schemas-microsoft-com:vml" xmlns:wp14="http://schemas.microsoft.com/office/word/2010/wordprocessingDrawing" xmlns:wp="http://schemas.openxmlformats.org/drawingml/2006/wordprocessingDrawing" xmlns:w10="urn:schemas-microsoft-com:office:word" xmlns:w="http://schemas.openxmlformats.org/wordprocessingml/2006/main" xmlns:w14="http://schemas.microsoft.com/office/word/2010/wordml" xmlns:w15="http://schemas.microsoft.com/office/word/2012/wordml" xmlns:w16se="http://schemas.microsoft.com/office/word/2015/wordml/symex" xmlns:wpg="http://schemas.microsoft.com/office/word/2010/wordprocessingGroup" xmlns:wpi="http://schemas.microsoft.com/office/word/2010/wordprocessingInk" xmlns:wne="http://schemas.microsoft.com/office/word/2006/wordml" xmlns:wps="http://schemas.microsoft.com/office/word/2010/wordprocessingShape" mc:Ignorable="w14 w15 w16se wp14">
+  <w15:person w15:author="Yin, Junjun">
+    <w15:presenceInfo w15:providerId="None" w15:userId="Yin, Junjun"/>
+  </w15:person>
+</w15:people>
+</file>
+
 <file path=word/styles.xml><?xml version="1.0" encoding="utf-8"?>
-<w:styles xmlns:mc="http://schemas.openxmlformats.org/markup-compatibility/2006" xmlns:r="http://schemas.openxmlformats.org/officeDocument/2006/relationships" xmlns:w="http://schemas.openxmlformats.org/wordprocessingml/2006/main" xmlns:w14="http://schemas.microsoft.com/office/word/2010/wordml" xmlns:w15="http://schemas.microsoft.com/office/word/2012/wordml" mc:Ignorable="w14 w15">
+<w:styles xmlns:mc="http://schemas.openxmlformats.org/markup-compatibility/2006" xmlns:r="http://schemas.openxmlformats.org/officeDocument/2006/relationships" xmlns:w="http://schemas.openxmlformats.org/wordprocessingml/2006/main" xmlns:w14="http://schemas.microsoft.com/office/word/2010/wordml" xmlns:w15="http://schemas.microsoft.com/office/word/2012/wordml" xmlns:w16se="http://schemas.microsoft.com/office/word/2015/wordml/symex" mc:Ignorable="w14 w15 w16se">
   <w:docDefaults>
     <w:rPrDefault>
       <w:rPr>
@@ -8781,7 +9717,7 @@
     </w:rPrDefault>
     <w:pPrDefault/>
   </w:docDefaults>
-  <w:latentStyles w:defLockedState="0" w:defUIPriority="0" w:defSemiHidden="0" w:defUnhideWhenUsed="0" w:defQFormat="0" w:count="382">
+  <w:latentStyles w:defLockedState="0" w:defUIPriority="0" w:defSemiHidden="0" w:defUnhideWhenUsed="0" w:defQFormat="0" w:count="374">
     <w:lsdException w:name="Normal" w:qFormat="1"/>
     <w:lsdException w:name="heading 1" w:qFormat="1"/>
     <w:lsdException w:name="heading 2" w:qFormat="1"/>
@@ -10029,7 +10965,7 @@
 </file>
 
 <file path=customXml/itemProps1.xml><?xml version="1.0" encoding="utf-8"?>
-<ds:datastoreItem xmlns:ds="http://schemas.openxmlformats.org/officeDocument/2006/customXml" ds:itemID="{AFA405C1-36B8-3848-949A-4E248751D716}">
+<ds:datastoreItem xmlns:ds="http://schemas.openxmlformats.org/officeDocument/2006/customXml" ds:itemID="{12CDA692-A434-4227-8C5B-715BE577878D}">
   <ds:schemaRefs>
     <ds:schemaRef ds:uri="http://schemas.openxmlformats.org/officeDocument/2006/bibliography"/>
   </ds:schemaRefs>

</xml_diff>